<commit_message>
Update 7 Can’t Miss Marketing Trends For 2020.docx
</commit_message>
<xml_diff>
--- a/7 Can’t Miss Marketing Trends For 2020.docx
+++ b/7 Can’t Miss Marketing Trends For 2020.docx
@@ -97,7 +97,27 @@
           <w:szCs w:val="20"/>
           <w:lang w:val="en-US" w:eastAsia="ru-RU"/>
         </w:rPr>
-        <w:t>ut before we do whatever channel</w:t>
+        <w:t>ut before we do</w:t>
+      </w:r>
+      <w:r>
+        <w:rPr>
+          <w:rFonts w:ascii="Arial" w:eastAsia="Times New Roman" w:hAnsi="Arial" w:cs="Arial"/>
+          <w:color w:val="000000"/>
+          <w:sz w:val="20"/>
+          <w:szCs w:val="20"/>
+          <w:lang w:val="en-US" w:eastAsia="ru-RU"/>
+        </w:rPr>
+        <w:t xml:space="preserve">, </w:t>
+      </w:r>
+      <w:r>
+        <w:rPr>
+          <w:rFonts w:ascii="Arial" w:eastAsia="Times New Roman" w:hAnsi="Arial" w:cs="Arial"/>
+          <w:color w:val="000000"/>
+          <w:sz w:val="20"/>
+          <w:szCs w:val="20"/>
+          <w:lang w:val="en-US" w:eastAsia="ru-RU"/>
+        </w:rPr>
+        <w:t>whatever channel</w:t>
       </w:r>
       <w:r>
         <w:rPr>
@@ -646,7 +666,17 @@
           <w:szCs w:val="20"/>
           <w:lang w:val="en-US" w:eastAsia="ru-RU"/>
         </w:rPr>
-        <w:t>instagrams of the world</w:t>
+        <w:t>Instagram’s</w:t>
+      </w:r>
+      <w:r>
+        <w:rPr>
+          <w:rFonts w:ascii="Arial" w:eastAsia="Times New Roman" w:hAnsi="Arial" w:cs="Arial"/>
+          <w:color w:val="000000"/>
+          <w:sz w:val="20"/>
+          <w:szCs w:val="20"/>
+          <w:lang w:val="en-US" w:eastAsia="ru-RU"/>
+        </w:rPr>
+        <w:t xml:space="preserve"> of the world</w:t>
       </w:r>
       <w:r>
         <w:rPr>
@@ -686,20 +716,48 @@
           <w:szCs w:val="20"/>
           <w:lang w:val="en-US" w:eastAsia="ru-RU"/>
         </w:rPr>
-        <w:t xml:space="preserve">of the world </w:t>
-      </w:r>
-      <w:proofErr w:type="gramStart"/>
-      <w:r>
-        <w:rPr>
-          <w:rFonts w:ascii="Arial" w:eastAsia="Times New Roman" w:hAnsi="Arial" w:cs="Arial"/>
-          <w:color w:val="000000"/>
-          <w:sz w:val="20"/>
-          <w:szCs w:val="20"/>
-          <w:lang w:val="en-US" w:eastAsia="ru-RU"/>
-        </w:rPr>
-        <w:t>these theme</w:t>
-      </w:r>
-      <w:proofErr w:type="gramEnd"/>
+        <w:t>of the world</w:t>
+      </w:r>
+      <w:r>
+        <w:rPr>
+          <w:rFonts w:ascii="Arial" w:eastAsia="Times New Roman" w:hAnsi="Arial" w:cs="Arial"/>
+          <w:color w:val="000000"/>
+          <w:sz w:val="20"/>
+          <w:szCs w:val="20"/>
+          <w:lang w:val="en-US" w:eastAsia="ru-RU"/>
+        </w:rPr>
+        <w:t>.</w:t>
+      </w:r>
+      <w:r>
+        <w:rPr>
+          <w:rFonts w:ascii="Arial" w:eastAsia="Times New Roman" w:hAnsi="Arial" w:cs="Arial"/>
+          <w:color w:val="000000"/>
+          <w:sz w:val="20"/>
+          <w:szCs w:val="20"/>
+          <w:lang w:val="en-US" w:eastAsia="ru-RU"/>
+        </w:rPr>
+        <w:t xml:space="preserve"> </w:t>
+      </w:r>
+      <w:r>
+        <w:rPr>
+          <w:rFonts w:ascii="Arial" w:eastAsia="Times New Roman" w:hAnsi="Arial" w:cs="Arial"/>
+          <w:color w:val="000000"/>
+          <w:sz w:val="20"/>
+          <w:szCs w:val="20"/>
+          <w:lang w:val="en-US" w:eastAsia="ru-RU"/>
+        </w:rPr>
+        <w:t>T</w:t>
+      </w:r>
+      <w:r>
+        <w:rPr>
+          <w:rFonts w:ascii="Arial" w:eastAsia="Times New Roman" w:hAnsi="Arial" w:cs="Arial"/>
+          <w:color w:val="000000"/>
+          <w:sz w:val="20"/>
+          <w:szCs w:val="20"/>
+          <w:lang w:val="en-US" w:eastAsia="ru-RU"/>
+        </w:rPr>
+        <w:t>hese themes</w:t>
+      </w:r>
       <w:r>
         <w:rPr>
           <w:rFonts w:ascii="Arial" w:eastAsia="Times New Roman" w:hAnsi="Arial" w:cs="Arial"/>
@@ -788,29 +846,7 @@
           <w:szCs w:val="20"/>
           <w:lang w:val="en-US" w:eastAsia="ru-RU"/>
         </w:rPr>
-        <w:t xml:space="preserve">the organic reaches </w:t>
-      </w:r>
-      <w:proofErr w:type="gramStart"/>
-      <w:r>
-        <w:rPr>
-          <w:rFonts w:ascii="Arial" w:eastAsia="Times New Roman" w:hAnsi="Arial" w:cs="Arial"/>
-          <w:color w:val="000000"/>
-          <w:sz w:val="20"/>
-          <w:szCs w:val="20"/>
-          <w:lang w:val="en-US" w:eastAsia="ru-RU"/>
-        </w:rPr>
-        <w:t>starts</w:t>
-      </w:r>
-      <w:proofErr w:type="gramEnd"/>
-      <w:r>
-        <w:rPr>
-          <w:rFonts w:ascii="Arial" w:eastAsia="Times New Roman" w:hAnsi="Arial" w:cs="Arial"/>
-          <w:color w:val="000000"/>
-          <w:sz w:val="20"/>
-          <w:szCs w:val="20"/>
-          <w:lang w:val="en-US" w:eastAsia="ru-RU"/>
-        </w:rPr>
-        <w:t xml:space="preserve"> to go down</w:t>
+        <w:t>the organic reaches starts to go down</w:t>
       </w:r>
       <w:r>
         <w:rPr>
@@ -1560,29 +1596,27 @@
           <w:szCs w:val="20"/>
           <w:lang w:val="en-US" w:eastAsia="ru-RU"/>
         </w:rPr>
-        <w:t xml:space="preserve">what </w:t>
-      </w:r>
-      <w:proofErr w:type="gramStart"/>
-      <w:r>
-        <w:rPr>
-          <w:rFonts w:ascii="Arial" w:eastAsia="Times New Roman" w:hAnsi="Arial" w:cs="Arial"/>
-          <w:color w:val="000000"/>
-          <w:sz w:val="20"/>
-          <w:szCs w:val="20"/>
-          <w:lang w:val="en-US" w:eastAsia="ru-RU"/>
-        </w:rPr>
-        <w:t>happens</w:t>
-      </w:r>
-      <w:proofErr w:type="gramEnd"/>
-      <w:r>
-        <w:rPr>
-          <w:rFonts w:ascii="Arial" w:eastAsia="Times New Roman" w:hAnsi="Arial" w:cs="Arial"/>
-          <w:color w:val="000000"/>
-          <w:sz w:val="20"/>
-          <w:szCs w:val="20"/>
-          <w:lang w:val="en-US" w:eastAsia="ru-RU"/>
-        </w:rPr>
-        <w:t xml:space="preserve"> your organic Reach will</w:t>
+        <w:t xml:space="preserve">what happens your organic </w:t>
+      </w:r>
+      <w:r>
+        <w:rPr>
+          <w:rFonts w:ascii="Arial" w:eastAsia="Times New Roman" w:hAnsi="Arial" w:cs="Arial"/>
+          <w:color w:val="000000"/>
+          <w:sz w:val="20"/>
+          <w:szCs w:val="20"/>
+          <w:lang w:val="en-US" w:eastAsia="ru-RU"/>
+        </w:rPr>
+        <w:t>r</w:t>
+      </w:r>
+      <w:r>
+        <w:rPr>
+          <w:rFonts w:ascii="Arial" w:eastAsia="Times New Roman" w:hAnsi="Arial" w:cs="Arial"/>
+          <w:color w:val="000000"/>
+          <w:sz w:val="20"/>
+          <w:szCs w:val="20"/>
+          <w:lang w:val="en-US" w:eastAsia="ru-RU"/>
+        </w:rPr>
+        <w:t>each will</w:t>
       </w:r>
       <w:r>
         <w:rPr>
@@ -2076,29 +2110,7 @@
           <w:szCs w:val="20"/>
           <w:lang w:val="en-US" w:eastAsia="ru-RU"/>
         </w:rPr>
-        <w:t xml:space="preserve">ite </w:t>
-      </w:r>
-      <w:proofErr w:type="gramStart"/>
-      <w:r>
-        <w:rPr>
-          <w:rFonts w:ascii="Arial" w:eastAsia="Times New Roman" w:hAnsi="Arial" w:cs="Arial"/>
-          <w:color w:val="000000"/>
-          <w:sz w:val="20"/>
-          <w:szCs w:val="20"/>
-          <w:lang w:val="en-US" w:eastAsia="ru-RU"/>
-        </w:rPr>
-        <w:t>dad's</w:t>
-      </w:r>
-      <w:proofErr w:type="gramEnd"/>
-      <w:r>
-        <w:rPr>
-          <w:rFonts w:ascii="Arial" w:eastAsia="Times New Roman" w:hAnsi="Arial" w:cs="Arial"/>
-          <w:color w:val="000000"/>
-          <w:sz w:val="20"/>
-          <w:szCs w:val="20"/>
-          <w:lang w:val="en-US" w:eastAsia="ru-RU"/>
-        </w:rPr>
-        <w:t xml:space="preserve"> owns</w:t>
+        <w:t>ite dad's owns</w:t>
       </w:r>
       <w:r>
         <w:rPr>
@@ -2170,20 +2182,8 @@
           <w:szCs w:val="20"/>
           <w:lang w:val="en-US" w:eastAsia="ru-RU"/>
         </w:rPr>
-        <w:t xml:space="preserve">nd tik-tok is to me </w:t>
-      </w:r>
-      <w:proofErr w:type="gramStart"/>
-      <w:r>
-        <w:rPr>
-          <w:rFonts w:ascii="Arial" w:eastAsia="Times New Roman" w:hAnsi="Arial" w:cs="Arial"/>
-          <w:color w:val="000000"/>
-          <w:sz w:val="20"/>
-          <w:szCs w:val="20"/>
-          <w:lang w:val="en-US" w:eastAsia="ru-RU"/>
-        </w:rPr>
-        <w:t>it's</w:t>
-      </w:r>
-      <w:proofErr w:type="gramEnd"/>
+        <w:t>nd tik-tok is to me it's</w:t>
+      </w:r>
       <w:r>
         <w:rPr>
           <w:rFonts w:ascii="Arial" w:eastAsia="Times New Roman" w:hAnsi="Arial" w:cs="Arial"/>
@@ -2222,29 +2222,7 @@
           <w:szCs w:val="20"/>
           <w:lang w:val="en-US" w:eastAsia="ru-RU"/>
         </w:rPr>
-        <w:t xml:space="preserve"> </w:t>
-      </w:r>
-      <w:proofErr w:type="gramStart"/>
-      <w:r>
-        <w:rPr>
-          <w:rFonts w:ascii="Arial" w:eastAsia="Times New Roman" w:hAnsi="Arial" w:cs="Arial"/>
-          <w:color w:val="000000"/>
-          <w:sz w:val="20"/>
-          <w:szCs w:val="20"/>
-          <w:lang w:val="en-US" w:eastAsia="ru-RU"/>
-        </w:rPr>
-        <w:t>basically</w:t>
-      </w:r>
-      <w:proofErr w:type="gramEnd"/>
-      <w:r>
-        <w:rPr>
-          <w:rFonts w:ascii="Arial" w:eastAsia="Times New Roman" w:hAnsi="Arial" w:cs="Arial"/>
-          <w:color w:val="000000"/>
-          <w:sz w:val="20"/>
-          <w:szCs w:val="20"/>
-          <w:lang w:val="en-US" w:eastAsia="ru-RU"/>
-        </w:rPr>
-        <w:t xml:space="preserve"> you know</w:t>
+        <w:t xml:space="preserve"> basically you know</w:t>
       </w:r>
       <w:r>
         <w:rPr>
@@ -2324,7 +2302,7 @@
           <w:szCs w:val="20"/>
           <w:lang w:val="en-US" w:eastAsia="ru-RU"/>
         </w:rPr>
-        <w:t>that then you know you know there's a</w:t>
+        <w:t>that then you know there's a</w:t>
       </w:r>
       <w:r>
         <w:rPr>
@@ -2554,29 +2532,37 @@
           <w:szCs w:val="20"/>
           <w:lang w:val="en-US" w:eastAsia="ru-RU"/>
         </w:rPr>
-        <w:t xml:space="preserve">on to big </w:t>
-      </w:r>
-      <w:proofErr w:type="gramStart"/>
-      <w:r>
-        <w:rPr>
-          <w:rFonts w:ascii="Arial" w:eastAsia="Times New Roman" w:hAnsi="Arial" w:cs="Arial"/>
-          <w:color w:val="000000"/>
-          <w:sz w:val="20"/>
-          <w:szCs w:val="20"/>
-          <w:lang w:val="en-US" w:eastAsia="ru-RU"/>
-        </w:rPr>
-        <w:t>opportunities</w:t>
-      </w:r>
-      <w:proofErr w:type="gramEnd"/>
-      <w:r>
-        <w:rPr>
-          <w:rFonts w:ascii="Arial" w:eastAsia="Times New Roman" w:hAnsi="Arial" w:cs="Arial"/>
-          <w:color w:val="000000"/>
-          <w:sz w:val="20"/>
-          <w:szCs w:val="20"/>
-          <w:lang w:val="en-US" w:eastAsia="ru-RU"/>
-        </w:rPr>
-        <w:t xml:space="preserve"> I think LinkedIn</w:t>
+        <w:t>on to big opportunities I think LinkedIn</w:t>
+      </w:r>
+      <w:r>
+        <w:rPr>
+          <w:rFonts w:ascii="Arial" w:eastAsia="Times New Roman" w:hAnsi="Arial" w:cs="Arial"/>
+          <w:color w:val="000000"/>
+          <w:sz w:val="20"/>
+          <w:szCs w:val="20"/>
+          <w:lang w:val="en-US" w:eastAsia="ru-RU"/>
+        </w:rPr>
+        <w:t xml:space="preserve"> </w:t>
+      </w:r>
+      <w:r>
+        <w:rPr>
+          <w:rFonts w:ascii="Arial" w:eastAsia="Times New Roman" w:hAnsi="Arial" w:cs="Arial"/>
+          <w:color w:val="000000"/>
+          <w:sz w:val="20"/>
+          <w:szCs w:val="20"/>
+          <w:lang w:val="en-US" w:eastAsia="ru-RU"/>
+        </w:rPr>
+        <w:t>and tik-tok those are wants to jump on</w:t>
+      </w:r>
+      <w:r>
+        <w:rPr>
+          <w:rFonts w:ascii="Arial" w:eastAsia="Times New Roman" w:hAnsi="Arial" w:cs="Arial"/>
+          <w:color w:val="000000"/>
+          <w:sz w:val="20"/>
+          <w:szCs w:val="20"/>
+          <w:lang w:val="en-US" w:eastAsia="ru-RU"/>
+        </w:rPr>
+        <w:t>.</w:t>
       </w:r>
     </w:p>
     <w:p>
@@ -2598,17 +2584,7 @@
           <w:szCs w:val="20"/>
           <w:lang w:val="en-US" w:eastAsia="ru-RU"/>
         </w:rPr>
-        <w:t>and tik-tok those are wants to jump on</w:t>
-      </w:r>
-      <w:r>
-        <w:rPr>
-          <w:rFonts w:ascii="Arial" w:eastAsia="Times New Roman" w:hAnsi="Arial" w:cs="Arial"/>
-          <w:color w:val="000000"/>
-          <w:sz w:val="20"/>
-          <w:szCs w:val="20"/>
-          <w:lang w:val="en-US" w:eastAsia="ru-RU"/>
-        </w:rPr>
-        <w:t>.</w:t>
+        <w:t xml:space="preserve"> 3.</w:t>
       </w:r>
     </w:p>
     <w:p>
@@ -2630,7 +2606,27 @@
           <w:szCs w:val="20"/>
           <w:lang w:val="en-US" w:eastAsia="ru-RU"/>
         </w:rPr>
-        <w:t xml:space="preserve"> 3.</w:t>
+        <w:t>A</w:t>
+      </w:r>
+      <w:r>
+        <w:rPr>
+          <w:rFonts w:ascii="Arial" w:eastAsia="Times New Roman" w:hAnsi="Arial" w:cs="Arial"/>
+          <w:color w:val="000000"/>
+          <w:sz w:val="20"/>
+          <w:szCs w:val="20"/>
+          <w:lang w:val="en-US" w:eastAsia="ru-RU"/>
+        </w:rPr>
+        <w:t>nd then number three</w:t>
+      </w:r>
+      <w:r>
+        <w:rPr>
+          <w:rFonts w:ascii="Arial" w:eastAsia="Times New Roman" w:hAnsi="Arial" w:cs="Arial"/>
+          <w:color w:val="000000"/>
+          <w:sz w:val="20"/>
+          <w:szCs w:val="20"/>
+          <w:lang w:val="en-US" w:eastAsia="ru-RU"/>
+        </w:rPr>
+        <w:t>.</w:t>
       </w:r>
     </w:p>
     <w:p>
@@ -2652,17 +2648,597 @@
           <w:szCs w:val="20"/>
           <w:lang w:val="en-US" w:eastAsia="ru-RU"/>
         </w:rPr>
-        <w:t>A</w:t>
-      </w:r>
-      <w:r>
-        <w:rPr>
-          <w:rFonts w:ascii="Arial" w:eastAsia="Times New Roman" w:hAnsi="Arial" w:cs="Arial"/>
-          <w:color w:val="000000"/>
-          <w:sz w:val="20"/>
-          <w:szCs w:val="20"/>
-          <w:lang w:val="en-US" w:eastAsia="ru-RU"/>
-        </w:rPr>
-        <w:t>nd then number three</w:t>
+        <w:t xml:space="preserve"> I still am really</w:t>
+      </w:r>
+      <w:r>
+        <w:rPr>
+          <w:rFonts w:ascii="Arial" w:eastAsia="Times New Roman" w:hAnsi="Arial" w:cs="Arial"/>
+          <w:color w:val="000000"/>
+          <w:sz w:val="20"/>
+          <w:szCs w:val="20"/>
+          <w:lang w:val="en-US" w:eastAsia="ru-RU"/>
+        </w:rPr>
+        <w:t xml:space="preserve"> </w:t>
+      </w:r>
+      <w:r>
+        <w:rPr>
+          <w:rFonts w:ascii="Arial" w:eastAsia="Times New Roman" w:hAnsi="Arial" w:cs="Arial"/>
+          <w:color w:val="000000"/>
+          <w:sz w:val="20"/>
+          <w:szCs w:val="20"/>
+          <w:lang w:val="en-US" w:eastAsia="ru-RU"/>
+        </w:rPr>
+        <w:t>big on CDP's or customer data platforms</w:t>
+      </w:r>
+      <w:r>
+        <w:rPr>
+          <w:rFonts w:ascii="Arial" w:eastAsia="Times New Roman" w:hAnsi="Arial" w:cs="Arial"/>
+          <w:color w:val="000000"/>
+          <w:sz w:val="20"/>
+          <w:szCs w:val="20"/>
+          <w:lang w:val="en-US" w:eastAsia="ru-RU"/>
+        </w:rPr>
+        <w:t xml:space="preserve"> </w:t>
+      </w:r>
+      <w:r>
+        <w:rPr>
+          <w:rFonts w:ascii="Arial" w:eastAsia="Times New Roman" w:hAnsi="Arial" w:cs="Arial"/>
+          <w:color w:val="000000"/>
+          <w:sz w:val="20"/>
+          <w:szCs w:val="20"/>
+          <w:lang w:val="en-US" w:eastAsia="ru-RU"/>
+        </w:rPr>
+        <w:t>because not enough people are doing it</w:t>
+      </w:r>
+      <w:r>
+        <w:rPr>
+          <w:rFonts w:ascii="Arial" w:eastAsia="Times New Roman" w:hAnsi="Arial" w:cs="Arial"/>
+          <w:color w:val="000000"/>
+          <w:sz w:val="20"/>
+          <w:szCs w:val="20"/>
+          <w:lang w:val="en-US" w:eastAsia="ru-RU"/>
+        </w:rPr>
+        <w:t>.</w:t>
+      </w:r>
+      <w:r>
+        <w:rPr>
+          <w:rFonts w:ascii="Arial" w:eastAsia="Times New Roman" w:hAnsi="Arial" w:cs="Arial"/>
+          <w:color w:val="000000"/>
+          <w:sz w:val="20"/>
+          <w:szCs w:val="20"/>
+          <w:lang w:val="en-US" w:eastAsia="ru-RU"/>
+        </w:rPr>
+        <w:t xml:space="preserve"> </w:t>
+      </w:r>
+      <w:r>
+        <w:rPr>
+          <w:rFonts w:ascii="Arial" w:eastAsia="Times New Roman" w:hAnsi="Arial" w:cs="Arial"/>
+          <w:color w:val="000000"/>
+          <w:sz w:val="20"/>
+          <w:szCs w:val="20"/>
+          <w:lang w:val="en-US" w:eastAsia="ru-RU"/>
+        </w:rPr>
+        <w:t>I</w:t>
+      </w:r>
+      <w:r>
+        <w:rPr>
+          <w:rFonts w:ascii="Arial" w:eastAsia="Times New Roman" w:hAnsi="Arial" w:cs="Arial"/>
+          <w:color w:val="000000"/>
+          <w:sz w:val="20"/>
+          <w:szCs w:val="20"/>
+          <w:lang w:val="en-US" w:eastAsia="ru-RU"/>
+        </w:rPr>
+        <w:t>t's been talked about quite a bit</w:t>
+      </w:r>
+      <w:r>
+        <w:rPr>
+          <w:rFonts w:ascii="Arial" w:eastAsia="Times New Roman" w:hAnsi="Arial" w:cs="Arial"/>
+          <w:color w:val="000000"/>
+          <w:sz w:val="20"/>
+          <w:szCs w:val="20"/>
+          <w:lang w:val="en-US" w:eastAsia="ru-RU"/>
+        </w:rPr>
+        <w:t xml:space="preserve"> </w:t>
+      </w:r>
+      <w:r>
+        <w:rPr>
+          <w:rFonts w:ascii="Arial" w:eastAsia="Times New Roman" w:hAnsi="Arial" w:cs="Arial"/>
+          <w:color w:val="000000"/>
+          <w:sz w:val="20"/>
+          <w:szCs w:val="20"/>
+          <w:lang w:val="en-US" w:eastAsia="ru-RU"/>
+        </w:rPr>
+        <w:t>Guillaume who's worked at a bunch of</w:t>
+      </w:r>
+      <w:r>
+        <w:rPr>
+          <w:rFonts w:ascii="Arial" w:eastAsia="Times New Roman" w:hAnsi="Arial" w:cs="Arial"/>
+          <w:color w:val="000000"/>
+          <w:sz w:val="20"/>
+          <w:szCs w:val="20"/>
+          <w:lang w:val="en-US" w:eastAsia="ru-RU"/>
+        </w:rPr>
+        <w:t xml:space="preserve"> </w:t>
+      </w:r>
+      <w:r>
+        <w:rPr>
+          <w:rFonts w:ascii="Arial" w:eastAsia="Times New Roman" w:hAnsi="Arial" w:cs="Arial"/>
+          <w:color w:val="000000"/>
+          <w:sz w:val="20"/>
+          <w:szCs w:val="20"/>
+          <w:lang w:val="en-US" w:eastAsia="ru-RU"/>
+        </w:rPr>
+        <w:t xml:space="preserve">awesome companies </w:t>
+      </w:r>
+      <w:r>
+        <w:rPr>
+          <w:rFonts w:ascii="Arial" w:eastAsia="Times New Roman" w:hAnsi="Arial" w:cs="Arial"/>
+          <w:color w:val="000000"/>
+          <w:sz w:val="20"/>
+          <w:szCs w:val="20"/>
+          <w:lang w:val="en-US" w:eastAsia="ru-RU"/>
+        </w:rPr>
+        <w:t>Guillaume</w:t>
+      </w:r>
+      <w:r>
+        <w:rPr>
+          <w:rFonts w:ascii="Arial" w:eastAsia="Times New Roman" w:hAnsi="Arial" w:cs="Arial"/>
+          <w:color w:val="000000"/>
+          <w:sz w:val="20"/>
+          <w:szCs w:val="20"/>
+          <w:lang w:val="en-US" w:eastAsia="ru-RU"/>
+        </w:rPr>
+        <w:t xml:space="preserve"> Caban</w:t>
+      </w:r>
+      <w:r>
+        <w:rPr>
+          <w:rFonts w:ascii="Arial" w:eastAsia="Times New Roman" w:hAnsi="Arial" w:cs="Arial"/>
+          <w:color w:val="000000"/>
+          <w:sz w:val="20"/>
+          <w:szCs w:val="20"/>
+          <w:lang w:val="en-US" w:eastAsia="ru-RU"/>
+        </w:rPr>
+        <w:t>.</w:t>
+      </w:r>
+      <w:r>
+        <w:rPr>
+          <w:rFonts w:ascii="Arial" w:eastAsia="Times New Roman" w:hAnsi="Arial" w:cs="Arial"/>
+          <w:color w:val="000000"/>
+          <w:sz w:val="20"/>
+          <w:szCs w:val="20"/>
+          <w:lang w:val="en-US" w:eastAsia="ru-RU"/>
+        </w:rPr>
+        <w:t xml:space="preserve"> </w:t>
+      </w:r>
+      <w:r>
+        <w:rPr>
+          <w:rFonts w:ascii="Arial" w:eastAsia="Times New Roman" w:hAnsi="Arial" w:cs="Arial"/>
+          <w:color w:val="000000"/>
+          <w:sz w:val="20"/>
+          <w:szCs w:val="20"/>
+          <w:lang w:val="en-US" w:eastAsia="ru-RU"/>
+        </w:rPr>
+        <w:t>I probably butchered his last name</w:t>
+      </w:r>
+      <w:r>
+        <w:rPr>
+          <w:rFonts w:ascii="Arial" w:eastAsia="Times New Roman" w:hAnsi="Arial" w:cs="Arial"/>
+          <w:color w:val="000000"/>
+          <w:sz w:val="20"/>
+          <w:szCs w:val="20"/>
+          <w:lang w:val="en-US" w:eastAsia="ru-RU"/>
+        </w:rPr>
+        <w:t>,</w:t>
+      </w:r>
+      <w:r>
+        <w:rPr>
+          <w:rFonts w:ascii="Arial" w:eastAsia="Times New Roman" w:hAnsi="Arial" w:cs="Arial"/>
+          <w:color w:val="000000"/>
+          <w:sz w:val="20"/>
+          <w:szCs w:val="20"/>
+          <w:lang w:val="en-US" w:eastAsia="ru-RU"/>
+        </w:rPr>
+        <w:t xml:space="preserve"> sorry</w:t>
+      </w:r>
+      <w:r>
+        <w:rPr>
+          <w:rFonts w:ascii="Arial" w:eastAsia="Times New Roman" w:hAnsi="Arial" w:cs="Arial"/>
+          <w:color w:val="000000"/>
+          <w:sz w:val="20"/>
+          <w:szCs w:val="20"/>
+          <w:lang w:val="en-US" w:eastAsia="ru-RU"/>
+        </w:rPr>
+        <w:t xml:space="preserve"> </w:t>
+      </w:r>
+      <w:r>
+        <w:rPr>
+          <w:rFonts w:ascii="Arial" w:eastAsia="Times New Roman" w:hAnsi="Arial" w:cs="Arial"/>
+          <w:color w:val="000000"/>
+          <w:sz w:val="20"/>
+          <w:szCs w:val="20"/>
+          <w:lang w:val="en-US" w:eastAsia="ru-RU"/>
+        </w:rPr>
+        <w:t>Gil</w:t>
+      </w:r>
+      <w:r>
+        <w:rPr>
+          <w:rFonts w:ascii="Arial" w:eastAsia="Times New Roman" w:hAnsi="Arial" w:cs="Arial"/>
+          <w:color w:val="000000"/>
+          <w:sz w:val="20"/>
+          <w:szCs w:val="20"/>
+          <w:lang w:val="en-US" w:eastAsia="ru-RU"/>
+        </w:rPr>
+        <w:t>.</w:t>
+      </w:r>
+      <w:r>
+        <w:rPr>
+          <w:rFonts w:ascii="Arial" w:eastAsia="Times New Roman" w:hAnsi="Arial" w:cs="Arial"/>
+          <w:color w:val="000000"/>
+          <w:sz w:val="20"/>
+          <w:szCs w:val="20"/>
+          <w:lang w:val="en-US" w:eastAsia="ru-RU"/>
+        </w:rPr>
+        <w:t xml:space="preserve"> </w:t>
+      </w:r>
+      <w:r>
+        <w:rPr>
+          <w:rFonts w:ascii="Arial" w:eastAsia="Times New Roman" w:hAnsi="Arial" w:cs="Arial"/>
+          <w:color w:val="000000"/>
+          <w:sz w:val="20"/>
+          <w:szCs w:val="20"/>
+          <w:lang w:val="en-US" w:eastAsia="ru-RU"/>
+        </w:rPr>
+        <w:t>C</w:t>
+      </w:r>
+      <w:r>
+        <w:rPr>
+          <w:rFonts w:ascii="Arial" w:eastAsia="Times New Roman" w:hAnsi="Arial" w:cs="Arial"/>
+          <w:color w:val="000000"/>
+          <w:sz w:val="20"/>
+          <w:szCs w:val="20"/>
+          <w:lang w:val="en-US" w:eastAsia="ru-RU"/>
+        </w:rPr>
+        <w:t>ustomer data platforms</w:t>
+      </w:r>
+      <w:r>
+        <w:rPr>
+          <w:rFonts w:ascii="Arial" w:eastAsia="Times New Roman" w:hAnsi="Arial" w:cs="Arial"/>
+          <w:color w:val="000000"/>
+          <w:sz w:val="20"/>
+          <w:szCs w:val="20"/>
+          <w:lang w:val="en-US" w:eastAsia="ru-RU"/>
+        </w:rPr>
+        <w:t>.</w:t>
+      </w:r>
+      <w:r>
+        <w:rPr>
+          <w:rFonts w:ascii="Arial" w:eastAsia="Times New Roman" w:hAnsi="Arial" w:cs="Arial"/>
+          <w:color w:val="000000"/>
+          <w:sz w:val="20"/>
+          <w:szCs w:val="20"/>
+          <w:lang w:val="en-US" w:eastAsia="ru-RU"/>
+        </w:rPr>
+        <w:t xml:space="preserve"> we use </w:t>
+      </w:r>
+      <w:r>
+        <w:rPr>
+          <w:rFonts w:ascii="Arial" w:eastAsia="Times New Roman" w:hAnsi="Arial" w:cs="Arial"/>
+          <w:color w:val="000000"/>
+          <w:sz w:val="20"/>
+          <w:szCs w:val="20"/>
+          <w:lang w:val="en-US" w:eastAsia="ru-RU"/>
+        </w:rPr>
+        <w:t>HULL.IO.</w:t>
+      </w:r>
+      <w:r>
+        <w:rPr>
+          <w:rFonts w:ascii="Arial" w:eastAsia="Times New Roman" w:hAnsi="Arial" w:cs="Arial"/>
+          <w:color w:val="000000"/>
+          <w:sz w:val="20"/>
+          <w:szCs w:val="20"/>
+          <w:lang w:val="en-US" w:eastAsia="ru-RU"/>
+        </w:rPr>
+        <w:t xml:space="preserve"> </w:t>
+      </w:r>
+      <w:r>
+        <w:rPr>
+          <w:rFonts w:ascii="Arial" w:eastAsia="Times New Roman" w:hAnsi="Arial" w:cs="Arial"/>
+          <w:color w:val="000000"/>
+          <w:sz w:val="20"/>
+          <w:szCs w:val="20"/>
+          <w:lang w:val="en-US" w:eastAsia="ru-RU"/>
+        </w:rPr>
+        <w:t>C</w:t>
+      </w:r>
+      <w:r>
+        <w:rPr>
+          <w:rFonts w:ascii="Arial" w:eastAsia="Times New Roman" w:hAnsi="Arial" w:cs="Arial"/>
+          <w:color w:val="000000"/>
+          <w:sz w:val="20"/>
+          <w:szCs w:val="20"/>
+          <w:lang w:val="en-US" w:eastAsia="ru-RU"/>
+        </w:rPr>
+        <w:t>ustomer data platforms combined all the</w:t>
+      </w:r>
+      <w:r>
+        <w:rPr>
+          <w:rFonts w:ascii="Arial" w:eastAsia="Times New Roman" w:hAnsi="Arial" w:cs="Arial"/>
+          <w:color w:val="000000"/>
+          <w:sz w:val="20"/>
+          <w:szCs w:val="20"/>
+          <w:lang w:val="en-US" w:eastAsia="ru-RU"/>
+        </w:rPr>
+        <w:t xml:space="preserve"> </w:t>
+      </w:r>
+      <w:r>
+        <w:rPr>
+          <w:rFonts w:ascii="Arial" w:eastAsia="Times New Roman" w:hAnsi="Arial" w:cs="Arial"/>
+          <w:color w:val="000000"/>
+          <w:sz w:val="20"/>
+          <w:szCs w:val="20"/>
+          <w:lang w:val="en-US" w:eastAsia="ru-RU"/>
+        </w:rPr>
+        <w:t>data that you have into one single</w:t>
+      </w:r>
+      <w:r>
+        <w:rPr>
+          <w:rFonts w:ascii="Arial" w:eastAsia="Times New Roman" w:hAnsi="Arial" w:cs="Arial"/>
+          <w:color w:val="000000"/>
+          <w:sz w:val="20"/>
+          <w:szCs w:val="20"/>
+          <w:lang w:val="en-US" w:eastAsia="ru-RU"/>
+        </w:rPr>
+        <w:t xml:space="preserve"> </w:t>
+      </w:r>
+      <w:r>
+        <w:rPr>
+          <w:rFonts w:ascii="Arial" w:eastAsia="Times New Roman" w:hAnsi="Arial" w:cs="Arial"/>
+          <w:color w:val="000000"/>
+          <w:sz w:val="20"/>
+          <w:szCs w:val="20"/>
+          <w:lang w:val="en-US" w:eastAsia="ru-RU"/>
+        </w:rPr>
+        <w:t>source of truth</w:t>
+      </w:r>
+      <w:r>
+        <w:rPr>
+          <w:rFonts w:ascii="Arial" w:eastAsia="Times New Roman" w:hAnsi="Arial" w:cs="Arial"/>
+          <w:color w:val="000000"/>
+          <w:sz w:val="20"/>
+          <w:szCs w:val="20"/>
+          <w:lang w:val="en-US" w:eastAsia="ru-RU"/>
+        </w:rPr>
+        <w:t>.</w:t>
+      </w:r>
+      <w:r>
+        <w:rPr>
+          <w:rFonts w:ascii="Arial" w:eastAsia="Times New Roman" w:hAnsi="Arial" w:cs="Arial"/>
+          <w:color w:val="000000"/>
+          <w:sz w:val="20"/>
+          <w:szCs w:val="20"/>
+          <w:lang w:val="en-US" w:eastAsia="ru-RU"/>
+        </w:rPr>
+        <w:t xml:space="preserve"> </w:t>
+      </w:r>
+      <w:r>
+        <w:rPr>
+          <w:rFonts w:ascii="Arial" w:eastAsia="Times New Roman" w:hAnsi="Arial" w:cs="Arial"/>
+          <w:color w:val="000000"/>
+          <w:sz w:val="20"/>
+          <w:szCs w:val="20"/>
+          <w:lang w:val="en-US" w:eastAsia="ru-RU"/>
+        </w:rPr>
+        <w:t>S</w:t>
+      </w:r>
+      <w:r>
+        <w:rPr>
+          <w:rFonts w:ascii="Arial" w:eastAsia="Times New Roman" w:hAnsi="Arial" w:cs="Arial"/>
+          <w:color w:val="000000"/>
+          <w:sz w:val="20"/>
+          <w:szCs w:val="20"/>
+          <w:lang w:val="en-US" w:eastAsia="ru-RU"/>
+        </w:rPr>
+        <w:t>o</w:t>
+      </w:r>
+      <w:r>
+        <w:rPr>
+          <w:rFonts w:ascii="Arial" w:eastAsia="Times New Roman" w:hAnsi="Arial" w:cs="Arial"/>
+          <w:color w:val="000000"/>
+          <w:sz w:val="20"/>
+          <w:szCs w:val="20"/>
+          <w:lang w:val="en-US" w:eastAsia="ru-RU"/>
+        </w:rPr>
+        <w:t>,</w:t>
+      </w:r>
+      <w:r>
+        <w:rPr>
+          <w:rFonts w:ascii="Arial" w:eastAsia="Times New Roman" w:hAnsi="Arial" w:cs="Arial"/>
+          <w:color w:val="000000"/>
+          <w:sz w:val="20"/>
+          <w:szCs w:val="20"/>
+          <w:lang w:val="en-US" w:eastAsia="ru-RU"/>
+        </w:rPr>
+        <w:t xml:space="preserve"> if I have someone</w:t>
+      </w:r>
+      <w:r>
+        <w:rPr>
+          <w:rFonts w:ascii="Arial" w:eastAsia="Times New Roman" w:hAnsi="Arial" w:cs="Arial"/>
+          <w:color w:val="000000"/>
+          <w:sz w:val="20"/>
+          <w:szCs w:val="20"/>
+          <w:lang w:val="en-US" w:eastAsia="ru-RU"/>
+        </w:rPr>
+        <w:t xml:space="preserve"> </w:t>
+      </w:r>
+      <w:r>
+        <w:rPr>
+          <w:rFonts w:ascii="Arial" w:eastAsia="Times New Roman" w:hAnsi="Arial" w:cs="Arial"/>
+          <w:color w:val="000000"/>
+          <w:sz w:val="20"/>
+          <w:szCs w:val="20"/>
+          <w:lang w:val="en-US" w:eastAsia="ru-RU"/>
+        </w:rPr>
+        <w:t>that visits puts in their email address</w:t>
+      </w:r>
+      <w:r>
+        <w:rPr>
+          <w:rFonts w:ascii="Arial" w:eastAsia="Times New Roman" w:hAnsi="Arial" w:cs="Arial"/>
+          <w:color w:val="000000"/>
+          <w:sz w:val="20"/>
+          <w:szCs w:val="20"/>
+          <w:lang w:val="en-US" w:eastAsia="ru-RU"/>
+        </w:rPr>
+        <w:t xml:space="preserve"> </w:t>
+      </w:r>
+      <w:r>
+        <w:rPr>
+          <w:rFonts w:ascii="Arial" w:eastAsia="Times New Roman" w:hAnsi="Arial" w:cs="Arial"/>
+          <w:color w:val="000000"/>
+          <w:sz w:val="20"/>
+          <w:szCs w:val="20"/>
+          <w:lang w:val="en-US" w:eastAsia="ru-RU"/>
+        </w:rPr>
+        <w:t>and then there are my CRM and then they</w:t>
+      </w:r>
+      <w:r>
+        <w:rPr>
+          <w:rFonts w:ascii="Arial" w:eastAsia="Times New Roman" w:hAnsi="Arial" w:cs="Arial"/>
+          <w:color w:val="000000"/>
+          <w:sz w:val="20"/>
+          <w:szCs w:val="20"/>
+          <w:lang w:val="en-US" w:eastAsia="ru-RU"/>
+        </w:rPr>
+        <w:t xml:space="preserve"> </w:t>
+      </w:r>
+      <w:r>
+        <w:rPr>
+          <w:rFonts w:ascii="Arial" w:eastAsia="Times New Roman" w:hAnsi="Arial" w:cs="Arial"/>
+          <w:color w:val="000000"/>
+          <w:sz w:val="20"/>
+          <w:szCs w:val="20"/>
+          <w:lang w:val="en-US" w:eastAsia="ru-RU"/>
+        </w:rPr>
+        <w:t>also chatted with us I can see the</w:t>
+      </w:r>
+      <w:r>
+        <w:rPr>
+          <w:rFonts w:ascii="Arial" w:eastAsia="Times New Roman" w:hAnsi="Arial" w:cs="Arial"/>
+          <w:color w:val="000000"/>
+          <w:sz w:val="20"/>
+          <w:szCs w:val="20"/>
+          <w:lang w:val="en-US" w:eastAsia="ru-RU"/>
+        </w:rPr>
+        <w:t xml:space="preserve"> </w:t>
+      </w:r>
+      <w:r>
+        <w:rPr>
+          <w:rFonts w:ascii="Arial" w:eastAsia="Times New Roman" w:hAnsi="Arial" w:cs="Arial"/>
+          <w:color w:val="000000"/>
+          <w:sz w:val="20"/>
+          <w:szCs w:val="20"/>
+          <w:lang w:val="en-US" w:eastAsia="ru-RU"/>
+        </w:rPr>
+        <w:t>history of what they've done</w:t>
+      </w:r>
+      <w:r>
+        <w:rPr>
+          <w:rFonts w:ascii="Arial" w:eastAsia="Times New Roman" w:hAnsi="Arial" w:cs="Arial"/>
+          <w:color w:val="000000"/>
+          <w:sz w:val="20"/>
+          <w:szCs w:val="20"/>
+          <w:lang w:val="en-US" w:eastAsia="ru-RU"/>
+        </w:rPr>
+        <w:t>,</w:t>
+      </w:r>
+      <w:r>
+        <w:rPr>
+          <w:rFonts w:ascii="Arial" w:eastAsia="Times New Roman" w:hAnsi="Arial" w:cs="Arial"/>
+          <w:color w:val="000000"/>
+          <w:sz w:val="20"/>
+          <w:szCs w:val="20"/>
+          <w:lang w:val="en-US" w:eastAsia="ru-RU"/>
+        </w:rPr>
+        <w:t xml:space="preserve"> how they</w:t>
+      </w:r>
+      <w:r>
+        <w:rPr>
+          <w:rFonts w:ascii="Arial" w:eastAsia="Times New Roman" w:hAnsi="Arial" w:cs="Arial"/>
+          <w:color w:val="000000"/>
+          <w:sz w:val="20"/>
+          <w:szCs w:val="20"/>
+          <w:lang w:val="en-US" w:eastAsia="ru-RU"/>
+        </w:rPr>
+        <w:t xml:space="preserve"> </w:t>
+      </w:r>
+      <w:r>
+        <w:rPr>
+          <w:rFonts w:ascii="Arial" w:eastAsia="Times New Roman" w:hAnsi="Arial" w:cs="Arial"/>
+          <w:color w:val="000000"/>
+          <w:sz w:val="20"/>
+          <w:szCs w:val="20"/>
+          <w:lang w:val="en-US" w:eastAsia="ru-RU"/>
+        </w:rPr>
+        <w:t>behaved and also at the same time</w:t>
+      </w:r>
+      <w:r>
+        <w:rPr>
+          <w:rFonts w:ascii="Arial" w:eastAsia="Times New Roman" w:hAnsi="Arial" w:cs="Arial"/>
+          <w:color w:val="000000"/>
+          <w:sz w:val="20"/>
+          <w:szCs w:val="20"/>
+          <w:lang w:val="en-US" w:eastAsia="ru-RU"/>
+        </w:rPr>
+        <w:t>.</w:t>
+      </w:r>
+      <w:r>
+        <w:rPr>
+          <w:rFonts w:ascii="Arial" w:eastAsia="Times New Roman" w:hAnsi="Arial" w:cs="Arial"/>
+          <w:color w:val="000000"/>
+          <w:sz w:val="20"/>
+          <w:szCs w:val="20"/>
+          <w:lang w:val="en-US" w:eastAsia="ru-RU"/>
+        </w:rPr>
+        <w:t xml:space="preserve"> I can</w:t>
+      </w:r>
+      <w:r>
+        <w:rPr>
+          <w:rFonts w:ascii="Arial" w:eastAsia="Times New Roman" w:hAnsi="Arial" w:cs="Arial"/>
+          <w:color w:val="000000"/>
+          <w:sz w:val="20"/>
+          <w:szCs w:val="20"/>
+          <w:lang w:val="en-US" w:eastAsia="ru-RU"/>
+        </w:rPr>
+        <w:t xml:space="preserve"> </w:t>
+      </w:r>
+      <w:r>
+        <w:rPr>
+          <w:rFonts w:ascii="Arial" w:eastAsia="Times New Roman" w:hAnsi="Arial" w:cs="Arial"/>
+          <w:color w:val="000000"/>
+          <w:sz w:val="20"/>
+          <w:szCs w:val="20"/>
+          <w:lang w:val="en-US" w:eastAsia="ru-RU"/>
+        </w:rPr>
+        <w:t>dump all the data I have and a based on</w:t>
+      </w:r>
+      <w:r>
+        <w:rPr>
+          <w:rFonts w:ascii="Arial" w:eastAsia="Times New Roman" w:hAnsi="Arial" w:cs="Arial"/>
+          <w:color w:val="000000"/>
+          <w:sz w:val="20"/>
+          <w:szCs w:val="20"/>
+          <w:lang w:val="en-US" w:eastAsia="ru-RU"/>
+        </w:rPr>
+        <w:t xml:space="preserve"> </w:t>
+      </w:r>
+      <w:r>
+        <w:rPr>
+          <w:rFonts w:ascii="Arial" w:eastAsia="Times New Roman" w:hAnsi="Arial" w:cs="Arial"/>
+          <w:color w:val="000000"/>
+          <w:sz w:val="20"/>
+          <w:szCs w:val="20"/>
+          <w:lang w:val="en-US" w:eastAsia="ru-RU"/>
+        </w:rPr>
+        <w:t>behavior that they've done</w:t>
       </w:r>
       <w:r>
         <w:rPr>
@@ -2694,47 +3270,47 @@
           <w:szCs w:val="20"/>
           <w:lang w:val="en-US" w:eastAsia="ru-RU"/>
         </w:rPr>
-        <w:t xml:space="preserve"> I still am really</w:t>
-      </w:r>
-      <w:r>
-        <w:rPr>
-          <w:rFonts w:ascii="Arial" w:eastAsia="Times New Roman" w:hAnsi="Arial" w:cs="Arial"/>
-          <w:color w:val="000000"/>
-          <w:sz w:val="20"/>
-          <w:szCs w:val="20"/>
-          <w:lang w:val="en-US" w:eastAsia="ru-RU"/>
-        </w:rPr>
-        <w:t xml:space="preserve"> </w:t>
-      </w:r>
-      <w:r>
-        <w:rPr>
-          <w:rFonts w:ascii="Arial" w:eastAsia="Times New Roman" w:hAnsi="Arial" w:cs="Arial"/>
-          <w:color w:val="000000"/>
-          <w:sz w:val="20"/>
-          <w:szCs w:val="20"/>
-          <w:lang w:val="en-US" w:eastAsia="ru-RU"/>
-        </w:rPr>
-        <w:t>big on CDP's or customer data platforms</w:t>
-      </w:r>
-      <w:r>
-        <w:rPr>
-          <w:rFonts w:ascii="Arial" w:eastAsia="Times New Roman" w:hAnsi="Arial" w:cs="Arial"/>
-          <w:color w:val="000000"/>
-          <w:sz w:val="20"/>
-          <w:szCs w:val="20"/>
-          <w:lang w:val="en-US" w:eastAsia="ru-RU"/>
-        </w:rPr>
-        <w:t xml:space="preserve"> </w:t>
-      </w:r>
-      <w:r>
-        <w:rPr>
-          <w:rFonts w:ascii="Arial" w:eastAsia="Times New Roman" w:hAnsi="Arial" w:cs="Arial"/>
-          <w:color w:val="000000"/>
-          <w:sz w:val="20"/>
-          <w:szCs w:val="20"/>
-          <w:lang w:val="en-US" w:eastAsia="ru-RU"/>
-        </w:rPr>
-        <w:t>because not enough people are doing it</w:t>
+        <w:t>I can drop them into a sales enablement</w:t>
+      </w:r>
+      <w:r>
+        <w:rPr>
+          <w:rFonts w:ascii="Arial" w:eastAsia="Times New Roman" w:hAnsi="Arial" w:cs="Arial"/>
+          <w:color w:val="000000"/>
+          <w:sz w:val="20"/>
+          <w:szCs w:val="20"/>
+          <w:lang w:val="en-US" w:eastAsia="ru-RU"/>
+        </w:rPr>
+        <w:t xml:space="preserve"> </w:t>
+      </w:r>
+      <w:r>
+        <w:rPr>
+          <w:rFonts w:ascii="Arial" w:eastAsia="Times New Roman" w:hAnsi="Arial" w:cs="Arial"/>
+          <w:color w:val="000000"/>
+          <w:sz w:val="20"/>
+          <w:szCs w:val="20"/>
+          <w:lang w:val="en-US" w:eastAsia="ru-RU"/>
+        </w:rPr>
+        <w:t xml:space="preserve">tool like </w:t>
+      </w:r>
+      <w:r>
+        <w:rPr>
+          <w:rFonts w:ascii="Arial" w:eastAsia="Times New Roman" w:hAnsi="Arial" w:cs="Arial"/>
+          <w:color w:val="000000"/>
+          <w:sz w:val="20"/>
+          <w:szCs w:val="20"/>
+          <w:lang w:val="en-US" w:eastAsia="ru-RU"/>
+        </w:rPr>
+        <w:t>O</w:t>
+      </w:r>
+      <w:r>
+        <w:rPr>
+          <w:rFonts w:ascii="Arial" w:eastAsia="Times New Roman" w:hAnsi="Arial" w:cs="Arial"/>
+          <w:color w:val="000000"/>
+          <w:sz w:val="20"/>
+          <w:szCs w:val="20"/>
+          <w:lang w:val="en-US" w:eastAsia="ru-RU"/>
+        </w:rPr>
+        <w:t>utreach</w:t>
       </w:r>
       <w:r>
         <w:rPr>
@@ -2754,87 +3330,27 @@
           <w:szCs w:val="20"/>
           <w:lang w:val="en-US" w:eastAsia="ru-RU"/>
         </w:rPr>
-        <w:t xml:space="preserve"> </w:t>
-      </w:r>
-      <w:r>
-        <w:rPr>
-          <w:rFonts w:ascii="Arial" w:eastAsia="Times New Roman" w:hAnsi="Arial" w:cs="Arial"/>
-          <w:color w:val="000000"/>
-          <w:sz w:val="20"/>
-          <w:szCs w:val="20"/>
-          <w:lang w:val="en-US" w:eastAsia="ru-RU"/>
-        </w:rPr>
-        <w:t>I</w:t>
-      </w:r>
-      <w:r>
-        <w:rPr>
-          <w:rFonts w:ascii="Arial" w:eastAsia="Times New Roman" w:hAnsi="Arial" w:cs="Arial"/>
-          <w:color w:val="000000"/>
-          <w:sz w:val="20"/>
-          <w:szCs w:val="20"/>
-          <w:lang w:val="en-US" w:eastAsia="ru-RU"/>
-        </w:rPr>
-        <w:t>t's been talked about quite a bit</w:t>
-      </w:r>
-      <w:r>
-        <w:rPr>
-          <w:rFonts w:ascii="Arial" w:eastAsia="Times New Roman" w:hAnsi="Arial" w:cs="Arial"/>
-          <w:color w:val="000000"/>
-          <w:sz w:val="20"/>
-          <w:szCs w:val="20"/>
-          <w:lang w:val="en-US" w:eastAsia="ru-RU"/>
-        </w:rPr>
-        <w:t xml:space="preserve"> </w:t>
-      </w:r>
-      <w:r>
-        <w:rPr>
-          <w:rFonts w:ascii="Arial" w:eastAsia="Times New Roman" w:hAnsi="Arial" w:cs="Arial"/>
-          <w:color w:val="000000"/>
-          <w:sz w:val="20"/>
-          <w:szCs w:val="20"/>
-          <w:lang w:val="en-US" w:eastAsia="ru-RU"/>
-        </w:rPr>
-        <w:t>Guillaume who's worked at a bunch of</w:t>
-      </w:r>
-      <w:r>
-        <w:rPr>
-          <w:rFonts w:ascii="Arial" w:eastAsia="Times New Roman" w:hAnsi="Arial" w:cs="Arial"/>
-          <w:color w:val="000000"/>
-          <w:sz w:val="20"/>
-          <w:szCs w:val="20"/>
-          <w:lang w:val="en-US" w:eastAsia="ru-RU"/>
-        </w:rPr>
-        <w:t xml:space="preserve"> </w:t>
-      </w:r>
-      <w:r>
-        <w:rPr>
-          <w:rFonts w:ascii="Arial" w:eastAsia="Times New Roman" w:hAnsi="Arial" w:cs="Arial"/>
-          <w:color w:val="000000"/>
-          <w:sz w:val="20"/>
-          <w:szCs w:val="20"/>
-          <w:lang w:val="en-US" w:eastAsia="ru-RU"/>
-        </w:rPr>
-        <w:t xml:space="preserve">awesome companies </w:t>
-      </w:r>
-      <w:r>
-        <w:rPr>
-          <w:rFonts w:ascii="Arial" w:eastAsia="Times New Roman" w:hAnsi="Arial" w:cs="Arial"/>
-          <w:color w:val="000000"/>
-          <w:sz w:val="20"/>
-          <w:szCs w:val="20"/>
-          <w:lang w:val="en-US" w:eastAsia="ru-RU"/>
-        </w:rPr>
-        <w:t>Guillaume</w:t>
-      </w:r>
-      <w:r>
-        <w:rPr>
-          <w:rFonts w:ascii="Arial" w:eastAsia="Times New Roman" w:hAnsi="Arial" w:cs="Arial"/>
-          <w:color w:val="000000"/>
-          <w:sz w:val="20"/>
-          <w:szCs w:val="20"/>
-          <w:lang w:val="en-US" w:eastAsia="ru-RU"/>
-        </w:rPr>
-        <w:t xml:space="preserve"> Caban</w:t>
+        <w:t xml:space="preserve"> I can dump them into</w:t>
+      </w:r>
+      <w:r>
+        <w:rPr>
+          <w:rFonts w:ascii="Arial" w:eastAsia="Times New Roman" w:hAnsi="Arial" w:cs="Arial"/>
+          <w:color w:val="000000"/>
+          <w:sz w:val="20"/>
+          <w:szCs w:val="20"/>
+          <w:lang w:val="en-US" w:eastAsia="ru-RU"/>
+        </w:rPr>
+        <w:t xml:space="preserve"> </w:t>
+      </w:r>
+      <w:r>
+        <w:rPr>
+          <w:rFonts w:ascii="Arial" w:eastAsia="Times New Roman" w:hAnsi="Arial" w:cs="Arial"/>
+          <w:color w:val="000000"/>
+          <w:sz w:val="20"/>
+          <w:szCs w:val="20"/>
+          <w:lang w:val="en-US" w:eastAsia="ru-RU"/>
+        </w:rPr>
+        <w:t>the dynamic retargeting sequence</w:t>
       </w:r>
       <w:r>
         <w:rPr>
@@ -2854,37 +3370,87 @@
           <w:szCs w:val="20"/>
           <w:lang w:val="en-US" w:eastAsia="ru-RU"/>
         </w:rPr>
-        <w:t xml:space="preserve"> </w:t>
-      </w:r>
-      <w:r>
-        <w:rPr>
-          <w:rFonts w:ascii="Arial" w:eastAsia="Times New Roman" w:hAnsi="Arial" w:cs="Arial"/>
-          <w:color w:val="000000"/>
-          <w:sz w:val="20"/>
-          <w:szCs w:val="20"/>
-          <w:lang w:val="en-US" w:eastAsia="ru-RU"/>
-        </w:rPr>
-        <w:t>I probably butchered his last name sorry</w:t>
-      </w:r>
-      <w:r>
-        <w:rPr>
-          <w:rFonts w:ascii="Arial" w:eastAsia="Times New Roman" w:hAnsi="Arial" w:cs="Arial"/>
-          <w:color w:val="000000"/>
-          <w:sz w:val="20"/>
-          <w:szCs w:val="20"/>
-          <w:lang w:val="en-US" w:eastAsia="ru-RU"/>
-        </w:rPr>
-        <w:t xml:space="preserve"> </w:t>
-      </w:r>
-      <w:r>
-        <w:rPr>
-          <w:rFonts w:ascii="Arial" w:eastAsia="Times New Roman" w:hAnsi="Arial" w:cs="Arial"/>
-          <w:color w:val="000000"/>
-          <w:sz w:val="20"/>
-          <w:szCs w:val="20"/>
-          <w:lang w:val="en-US" w:eastAsia="ru-RU"/>
-        </w:rPr>
-        <w:t>Gil</w:t>
+        <w:t xml:space="preserve"> I can</w:t>
+      </w:r>
+      <w:r>
+        <w:rPr>
+          <w:rFonts w:ascii="Arial" w:eastAsia="Times New Roman" w:hAnsi="Arial" w:cs="Arial"/>
+          <w:color w:val="000000"/>
+          <w:sz w:val="20"/>
+          <w:szCs w:val="20"/>
+          <w:lang w:val="en-US" w:eastAsia="ru-RU"/>
+        </w:rPr>
+        <w:t xml:space="preserve"> </w:t>
+      </w:r>
+      <w:r>
+        <w:rPr>
+          <w:rFonts w:ascii="Arial" w:eastAsia="Times New Roman" w:hAnsi="Arial" w:cs="Arial"/>
+          <w:color w:val="000000"/>
+          <w:sz w:val="20"/>
+          <w:szCs w:val="20"/>
+          <w:lang w:val="en-US" w:eastAsia="ru-RU"/>
+        </w:rPr>
+        <w:t>do a lot with that data based on their</w:t>
+      </w:r>
+      <w:r>
+        <w:rPr>
+          <w:rFonts w:ascii="Arial" w:eastAsia="Times New Roman" w:hAnsi="Arial" w:cs="Arial"/>
+          <w:color w:val="000000"/>
+          <w:sz w:val="20"/>
+          <w:szCs w:val="20"/>
+          <w:lang w:val="en-US" w:eastAsia="ru-RU"/>
+        </w:rPr>
+        <w:t xml:space="preserve"> </w:t>
+      </w:r>
+      <w:r>
+        <w:rPr>
+          <w:rFonts w:ascii="Arial" w:eastAsia="Times New Roman" w:hAnsi="Arial" w:cs="Arial"/>
+          <w:color w:val="000000"/>
+          <w:sz w:val="20"/>
+          <w:szCs w:val="20"/>
+          <w:lang w:val="en-US" w:eastAsia="ru-RU"/>
+        </w:rPr>
+        <w:t>behaviors</w:t>
+      </w:r>
+      <w:r>
+        <w:rPr>
+          <w:rFonts w:ascii="Arial" w:eastAsia="Times New Roman" w:hAnsi="Arial" w:cs="Arial"/>
+          <w:color w:val="000000"/>
+          <w:sz w:val="20"/>
+          <w:szCs w:val="20"/>
+          <w:lang w:val="en-US" w:eastAsia="ru-RU"/>
+        </w:rPr>
+        <w:t>. I</w:t>
+      </w:r>
+      <w:r>
+        <w:rPr>
+          <w:rFonts w:ascii="Arial" w:eastAsia="Times New Roman" w:hAnsi="Arial" w:cs="Arial"/>
+          <w:color w:val="000000"/>
+          <w:sz w:val="20"/>
+          <w:szCs w:val="20"/>
+          <w:lang w:val="en-US" w:eastAsia="ru-RU"/>
+        </w:rPr>
+        <w:t>nstead of having</w:t>
+      </w:r>
+      <w:r>
+        <w:rPr>
+          <w:rFonts w:ascii="Arial" w:eastAsia="Times New Roman" w:hAnsi="Arial" w:cs="Arial"/>
+          <w:color w:val="000000"/>
+          <w:sz w:val="20"/>
+          <w:szCs w:val="20"/>
+          <w:lang w:val="en-US" w:eastAsia="ru-RU"/>
+        </w:rPr>
+        <w:t xml:space="preserve"> </w:t>
+      </w:r>
+      <w:r>
+        <w:rPr>
+          <w:rFonts w:ascii="Arial" w:eastAsia="Times New Roman" w:hAnsi="Arial" w:cs="Arial"/>
+          <w:color w:val="000000"/>
+          <w:sz w:val="20"/>
+          <w:szCs w:val="20"/>
+          <w:lang w:val="en-US" w:eastAsia="ru-RU"/>
+        </w:rPr>
+        <w:t>needing to have a human being do that</w:t>
       </w:r>
       <w:r>
         <w:rPr>
@@ -2914,17 +3480,217 @@
           <w:szCs w:val="20"/>
           <w:lang w:val="en-US" w:eastAsia="ru-RU"/>
         </w:rPr>
-        <w:t>C</w:t>
-      </w:r>
-      <w:r>
-        <w:rPr>
-          <w:rFonts w:ascii="Arial" w:eastAsia="Times New Roman" w:hAnsi="Arial" w:cs="Arial"/>
-          <w:color w:val="000000"/>
-          <w:sz w:val="20"/>
-          <w:szCs w:val="20"/>
-          <w:lang w:val="en-US" w:eastAsia="ru-RU"/>
-        </w:rPr>
-        <w:t>ustomer data platforms</w:t>
+        <w:t>S</w:t>
+      </w:r>
+      <w:r>
+        <w:rPr>
+          <w:rFonts w:ascii="Arial" w:eastAsia="Times New Roman" w:hAnsi="Arial" w:cs="Arial"/>
+          <w:color w:val="000000"/>
+          <w:sz w:val="20"/>
+          <w:szCs w:val="20"/>
+          <w:lang w:val="en-US" w:eastAsia="ru-RU"/>
+        </w:rPr>
+        <w:t>o</w:t>
+      </w:r>
+      <w:r>
+        <w:rPr>
+          <w:rFonts w:ascii="Arial" w:eastAsia="Times New Roman" w:hAnsi="Arial" w:cs="Arial"/>
+          <w:color w:val="000000"/>
+          <w:sz w:val="20"/>
+          <w:szCs w:val="20"/>
+          <w:lang w:val="en-US" w:eastAsia="ru-RU"/>
+        </w:rPr>
+        <w:t xml:space="preserve">, </w:t>
+      </w:r>
+      <w:r>
+        <w:rPr>
+          <w:rFonts w:ascii="Arial" w:eastAsia="Times New Roman" w:hAnsi="Arial" w:cs="Arial"/>
+          <w:color w:val="000000"/>
+          <w:sz w:val="20"/>
+          <w:szCs w:val="20"/>
+          <w:lang w:val="en-US" w:eastAsia="ru-RU"/>
+        </w:rPr>
+        <w:t>we were able to close a seven-figure</w:t>
+      </w:r>
+      <w:r>
+        <w:rPr>
+          <w:rFonts w:ascii="Arial" w:eastAsia="Times New Roman" w:hAnsi="Arial" w:cs="Arial"/>
+          <w:color w:val="000000"/>
+          <w:sz w:val="20"/>
+          <w:szCs w:val="20"/>
+          <w:lang w:val="en-US" w:eastAsia="ru-RU"/>
+        </w:rPr>
+        <w:t xml:space="preserve"> </w:t>
+      </w:r>
+      <w:r>
+        <w:rPr>
+          <w:rFonts w:ascii="Arial" w:eastAsia="Times New Roman" w:hAnsi="Arial" w:cs="Arial"/>
+          <w:color w:val="000000"/>
+          <w:sz w:val="20"/>
+          <w:szCs w:val="20"/>
+          <w:lang w:val="en-US" w:eastAsia="ru-RU"/>
+        </w:rPr>
+        <w:t>Podcast deal</w:t>
+      </w:r>
+      <w:r>
+        <w:rPr>
+          <w:rFonts w:ascii="Arial" w:eastAsia="Times New Roman" w:hAnsi="Arial" w:cs="Arial"/>
+          <w:color w:val="000000"/>
+          <w:sz w:val="20"/>
+          <w:szCs w:val="20"/>
+          <w:lang w:val="en-US" w:eastAsia="ru-RU"/>
+        </w:rPr>
+        <w:t>,</w:t>
+      </w:r>
+      <w:r>
+        <w:rPr>
+          <w:rFonts w:ascii="Arial" w:eastAsia="Times New Roman" w:hAnsi="Arial" w:cs="Arial"/>
+          <w:color w:val="000000"/>
+          <w:sz w:val="20"/>
+          <w:szCs w:val="20"/>
+          <w:lang w:val="en-US" w:eastAsia="ru-RU"/>
+        </w:rPr>
+        <w:t xml:space="preserve"> because we use our customer</w:t>
+      </w:r>
+      <w:r>
+        <w:rPr>
+          <w:rFonts w:ascii="Arial" w:eastAsia="Times New Roman" w:hAnsi="Arial" w:cs="Arial"/>
+          <w:color w:val="000000"/>
+          <w:sz w:val="20"/>
+          <w:szCs w:val="20"/>
+          <w:lang w:val="en-US" w:eastAsia="ru-RU"/>
+        </w:rPr>
+        <w:t xml:space="preserve"> </w:t>
+      </w:r>
+      <w:r>
+        <w:rPr>
+          <w:rFonts w:ascii="Arial" w:eastAsia="Times New Roman" w:hAnsi="Arial" w:cs="Arial"/>
+          <w:color w:val="000000"/>
+          <w:sz w:val="20"/>
+          <w:szCs w:val="20"/>
+          <w:lang w:val="en-US" w:eastAsia="ru-RU"/>
+        </w:rPr>
+        <w:t xml:space="preserve">data platform </w:t>
+      </w:r>
+      <w:r>
+        <w:rPr>
+          <w:rFonts w:ascii="Arial" w:eastAsia="Times New Roman" w:hAnsi="Arial" w:cs="Arial"/>
+          <w:color w:val="000000"/>
+          <w:sz w:val="20"/>
+          <w:szCs w:val="20"/>
+          <w:lang w:val="en-US" w:eastAsia="ru-RU"/>
+        </w:rPr>
+        <w:t>HULL.IO</w:t>
+      </w:r>
+      <w:r>
+        <w:rPr>
+          <w:rFonts w:ascii="Arial" w:eastAsia="Times New Roman" w:hAnsi="Arial" w:cs="Arial"/>
+          <w:color w:val="000000"/>
+          <w:sz w:val="20"/>
+          <w:szCs w:val="20"/>
+          <w:lang w:val="en-US" w:eastAsia="ru-RU"/>
+        </w:rPr>
+        <w:t xml:space="preserve"> and we use</w:t>
+      </w:r>
+      <w:r>
+        <w:rPr>
+          <w:rFonts w:ascii="Arial" w:eastAsia="Times New Roman" w:hAnsi="Arial" w:cs="Arial"/>
+          <w:color w:val="000000"/>
+          <w:sz w:val="20"/>
+          <w:szCs w:val="20"/>
+          <w:lang w:val="en-US" w:eastAsia="ru-RU"/>
+        </w:rPr>
+        <w:t xml:space="preserve"> </w:t>
+      </w:r>
+      <w:r>
+        <w:rPr>
+          <w:rFonts w:ascii="Arial" w:eastAsia="Times New Roman" w:hAnsi="Arial" w:cs="Arial"/>
+          <w:color w:val="000000"/>
+          <w:sz w:val="20"/>
+          <w:szCs w:val="20"/>
+          <w:lang w:val="en-US" w:eastAsia="ru-RU"/>
+        </w:rPr>
+        <w:t>it in a smart way</w:t>
+      </w:r>
+      <w:r>
+        <w:rPr>
+          <w:rFonts w:ascii="Arial" w:eastAsia="Times New Roman" w:hAnsi="Arial" w:cs="Arial"/>
+          <w:color w:val="000000"/>
+          <w:sz w:val="20"/>
+          <w:szCs w:val="20"/>
+          <w:lang w:val="en-US" w:eastAsia="ru-RU"/>
+        </w:rPr>
+        <w:t>. S</w:t>
+      </w:r>
+      <w:r>
+        <w:rPr>
+          <w:rFonts w:ascii="Arial" w:eastAsia="Times New Roman" w:hAnsi="Arial" w:cs="Arial"/>
+          <w:color w:val="000000"/>
+          <w:sz w:val="20"/>
+          <w:szCs w:val="20"/>
+          <w:lang w:val="en-US" w:eastAsia="ru-RU"/>
+        </w:rPr>
+        <w:t>o</w:t>
+      </w:r>
+      <w:r>
+        <w:rPr>
+          <w:rFonts w:ascii="Arial" w:eastAsia="Times New Roman" w:hAnsi="Arial" w:cs="Arial"/>
+          <w:color w:val="000000"/>
+          <w:sz w:val="20"/>
+          <w:szCs w:val="20"/>
+          <w:lang w:val="en-US" w:eastAsia="ru-RU"/>
+        </w:rPr>
+        <w:t>,</w:t>
+      </w:r>
+      <w:r>
+        <w:rPr>
+          <w:rFonts w:ascii="Arial" w:eastAsia="Times New Roman" w:hAnsi="Arial" w:cs="Arial"/>
+          <w:color w:val="000000"/>
+          <w:sz w:val="20"/>
+          <w:szCs w:val="20"/>
+          <w:lang w:val="en-US" w:eastAsia="ru-RU"/>
+        </w:rPr>
+        <w:t xml:space="preserve"> that's allowed us to you know well</w:t>
+      </w:r>
+      <w:r>
+        <w:rPr>
+          <w:rFonts w:ascii="Arial" w:eastAsia="Times New Roman" w:hAnsi="Arial" w:cs="Arial"/>
+          <w:color w:val="000000"/>
+          <w:sz w:val="20"/>
+          <w:szCs w:val="20"/>
+          <w:lang w:val="en-US" w:eastAsia="ru-RU"/>
+        </w:rPr>
+        <w:t xml:space="preserve"> </w:t>
+      </w:r>
+      <w:r>
+        <w:rPr>
+          <w:rFonts w:ascii="Arial" w:eastAsia="Times New Roman" w:hAnsi="Arial" w:cs="Arial"/>
+          <w:color w:val="000000"/>
+          <w:sz w:val="20"/>
+          <w:szCs w:val="20"/>
+          <w:lang w:val="en-US" w:eastAsia="ru-RU"/>
+        </w:rPr>
+        <w:t>open the doors to more opportunities</w:t>
+      </w:r>
+      <w:r>
+        <w:rPr>
+          <w:rFonts w:ascii="Arial" w:eastAsia="Times New Roman" w:hAnsi="Arial" w:cs="Arial"/>
+          <w:color w:val="000000"/>
+          <w:sz w:val="20"/>
+          <w:szCs w:val="20"/>
+          <w:lang w:val="en-US" w:eastAsia="ru-RU"/>
+        </w:rPr>
+        <w:t xml:space="preserve"> </w:t>
+      </w:r>
+      <w:r>
+        <w:rPr>
+          <w:rFonts w:ascii="Arial" w:eastAsia="Times New Roman" w:hAnsi="Arial" w:cs="Arial"/>
+          <w:color w:val="000000"/>
+          <w:sz w:val="20"/>
+          <w:szCs w:val="20"/>
+          <w:lang w:val="en-US" w:eastAsia="ru-RU"/>
+        </w:rPr>
+        <w:t>down the road</w:t>
       </w:r>
       <w:r>
         <w:rPr>
@@ -2944,87 +3710,147 @@
           <w:szCs w:val="20"/>
           <w:lang w:val="en-US" w:eastAsia="ru-RU"/>
         </w:rPr>
-        <w:t xml:space="preserve"> we use </w:t>
-      </w:r>
-      <w:r>
-        <w:rPr>
-          <w:rFonts w:ascii="Arial" w:eastAsia="Times New Roman" w:hAnsi="Arial" w:cs="Arial"/>
-          <w:color w:val="000000"/>
-          <w:sz w:val="20"/>
-          <w:szCs w:val="20"/>
-          <w:lang w:val="en-US" w:eastAsia="ru-RU"/>
-        </w:rPr>
-        <w:t>HULL.IO.</w:t>
-      </w:r>
-      <w:r>
-        <w:rPr>
-          <w:rFonts w:ascii="Arial" w:eastAsia="Times New Roman" w:hAnsi="Arial" w:cs="Arial"/>
-          <w:color w:val="000000"/>
-          <w:sz w:val="20"/>
-          <w:szCs w:val="20"/>
-          <w:lang w:val="en-US" w:eastAsia="ru-RU"/>
-        </w:rPr>
-        <w:t xml:space="preserve"> </w:t>
-      </w:r>
-      <w:r>
-        <w:rPr>
-          <w:rFonts w:ascii="Arial" w:eastAsia="Times New Roman" w:hAnsi="Arial" w:cs="Arial"/>
-          <w:color w:val="000000"/>
-          <w:sz w:val="20"/>
-          <w:szCs w:val="20"/>
-          <w:lang w:val="en-US" w:eastAsia="ru-RU"/>
-        </w:rPr>
-        <w:t>C</w:t>
-      </w:r>
-      <w:r>
-        <w:rPr>
-          <w:rFonts w:ascii="Arial" w:eastAsia="Times New Roman" w:hAnsi="Arial" w:cs="Arial"/>
-          <w:color w:val="000000"/>
-          <w:sz w:val="20"/>
-          <w:szCs w:val="20"/>
-          <w:lang w:val="en-US" w:eastAsia="ru-RU"/>
-        </w:rPr>
-        <w:t>ustomer data platforms combined all the</w:t>
-      </w:r>
-      <w:r>
-        <w:rPr>
-          <w:rFonts w:ascii="Arial" w:eastAsia="Times New Roman" w:hAnsi="Arial" w:cs="Arial"/>
-          <w:color w:val="000000"/>
-          <w:sz w:val="20"/>
-          <w:szCs w:val="20"/>
-          <w:lang w:val="en-US" w:eastAsia="ru-RU"/>
-        </w:rPr>
-        <w:t xml:space="preserve"> </w:t>
-      </w:r>
-      <w:r>
-        <w:rPr>
-          <w:rFonts w:ascii="Arial" w:eastAsia="Times New Roman" w:hAnsi="Arial" w:cs="Arial"/>
-          <w:color w:val="000000"/>
-          <w:sz w:val="20"/>
-          <w:szCs w:val="20"/>
-          <w:lang w:val="en-US" w:eastAsia="ru-RU"/>
-        </w:rPr>
-        <w:t>data that you have into one single</w:t>
-      </w:r>
-      <w:r>
-        <w:rPr>
-          <w:rFonts w:ascii="Arial" w:eastAsia="Times New Roman" w:hAnsi="Arial" w:cs="Arial"/>
-          <w:color w:val="000000"/>
-          <w:sz w:val="20"/>
-          <w:szCs w:val="20"/>
-          <w:lang w:val="en-US" w:eastAsia="ru-RU"/>
-        </w:rPr>
-        <w:t xml:space="preserve"> </w:t>
-      </w:r>
-      <w:r>
-        <w:rPr>
-          <w:rFonts w:ascii="Arial" w:eastAsia="Times New Roman" w:hAnsi="Arial" w:cs="Arial"/>
-          <w:color w:val="000000"/>
-          <w:sz w:val="20"/>
-          <w:szCs w:val="20"/>
-          <w:lang w:val="en-US" w:eastAsia="ru-RU"/>
-        </w:rPr>
-        <w:t>source of truth</w:t>
+        <w:t xml:space="preserve"> I've been really</w:t>
+      </w:r>
+      <w:r>
+        <w:rPr>
+          <w:rFonts w:ascii="Arial" w:eastAsia="Times New Roman" w:hAnsi="Arial" w:cs="Arial"/>
+          <w:color w:val="000000"/>
+          <w:sz w:val="20"/>
+          <w:szCs w:val="20"/>
+          <w:lang w:val="en-US" w:eastAsia="ru-RU"/>
+        </w:rPr>
+        <w:t xml:space="preserve"> </w:t>
+      </w:r>
+      <w:r>
+        <w:rPr>
+          <w:rFonts w:ascii="Arial" w:eastAsia="Times New Roman" w:hAnsi="Arial" w:cs="Arial"/>
+          <w:color w:val="000000"/>
+          <w:sz w:val="20"/>
+          <w:szCs w:val="20"/>
+          <w:lang w:val="en-US" w:eastAsia="ru-RU"/>
+        </w:rPr>
+        <w:t>kind of big on them</w:t>
+      </w:r>
+      <w:r>
+        <w:rPr>
+          <w:rFonts w:ascii="Arial" w:eastAsia="Times New Roman" w:hAnsi="Arial" w:cs="Arial"/>
+          <w:color w:val="000000"/>
+          <w:sz w:val="20"/>
+          <w:szCs w:val="20"/>
+          <w:lang w:val="en-US" w:eastAsia="ru-RU"/>
+        </w:rPr>
+        <w:t>. M</w:t>
+      </w:r>
+      <w:r>
+        <w:rPr>
+          <w:rFonts w:ascii="Arial" w:eastAsia="Times New Roman" w:hAnsi="Arial" w:cs="Arial"/>
+          <w:color w:val="000000"/>
+          <w:sz w:val="20"/>
+          <w:szCs w:val="20"/>
+          <w:lang w:val="en-US" w:eastAsia="ru-RU"/>
+        </w:rPr>
+        <w:t>aybe the last two</w:t>
+      </w:r>
+      <w:r>
+        <w:rPr>
+          <w:rFonts w:ascii="Arial" w:eastAsia="Times New Roman" w:hAnsi="Arial" w:cs="Arial"/>
+          <w:color w:val="000000"/>
+          <w:sz w:val="20"/>
+          <w:szCs w:val="20"/>
+          <w:lang w:val="en-US" w:eastAsia="ru-RU"/>
+        </w:rPr>
+        <w:t xml:space="preserve"> </w:t>
+      </w:r>
+      <w:r>
+        <w:rPr>
+          <w:rFonts w:ascii="Arial" w:eastAsia="Times New Roman" w:hAnsi="Arial" w:cs="Arial"/>
+          <w:color w:val="000000"/>
+          <w:sz w:val="20"/>
+          <w:szCs w:val="20"/>
+          <w:lang w:val="en-US" w:eastAsia="ru-RU"/>
+        </w:rPr>
+        <w:t>three years or so</w:t>
+      </w:r>
+      <w:r>
+        <w:rPr>
+          <w:rFonts w:ascii="Arial" w:eastAsia="Times New Roman" w:hAnsi="Arial" w:cs="Arial"/>
+          <w:color w:val="000000"/>
+          <w:sz w:val="20"/>
+          <w:szCs w:val="20"/>
+          <w:lang w:val="en-US" w:eastAsia="ru-RU"/>
+        </w:rPr>
+        <w:t>,</w:t>
+      </w:r>
+      <w:r>
+        <w:rPr>
+          <w:rFonts w:ascii="Arial" w:eastAsia="Times New Roman" w:hAnsi="Arial" w:cs="Arial"/>
+          <w:color w:val="000000"/>
+          <w:sz w:val="20"/>
+          <w:szCs w:val="20"/>
+          <w:lang w:val="en-US" w:eastAsia="ru-RU"/>
+        </w:rPr>
+        <w:t xml:space="preserve"> and I still think it's</w:t>
+      </w:r>
+      <w:r>
+        <w:rPr>
+          <w:rFonts w:ascii="Arial" w:eastAsia="Times New Roman" w:hAnsi="Arial" w:cs="Arial"/>
+          <w:color w:val="000000"/>
+          <w:sz w:val="20"/>
+          <w:szCs w:val="20"/>
+          <w:lang w:val="en-US" w:eastAsia="ru-RU"/>
+        </w:rPr>
+        <w:t xml:space="preserve"> </w:t>
+      </w:r>
+      <w:r>
+        <w:rPr>
+          <w:rFonts w:ascii="Arial" w:eastAsia="Times New Roman" w:hAnsi="Arial" w:cs="Arial"/>
+          <w:color w:val="000000"/>
+          <w:sz w:val="20"/>
+          <w:szCs w:val="20"/>
+          <w:lang w:val="en-US" w:eastAsia="ru-RU"/>
+        </w:rPr>
+        <w:t>in the very nascent stage like when I</w:t>
+      </w:r>
+      <w:r>
+        <w:rPr>
+          <w:rFonts w:ascii="Arial" w:eastAsia="Times New Roman" w:hAnsi="Arial" w:cs="Arial"/>
+          <w:color w:val="000000"/>
+          <w:sz w:val="20"/>
+          <w:szCs w:val="20"/>
+          <w:lang w:val="en-US" w:eastAsia="ru-RU"/>
+        </w:rPr>
+        <w:t xml:space="preserve"> </w:t>
+      </w:r>
+      <w:r>
+        <w:rPr>
+          <w:rFonts w:ascii="Arial" w:eastAsia="Times New Roman" w:hAnsi="Arial" w:cs="Arial"/>
+          <w:color w:val="000000"/>
+          <w:sz w:val="20"/>
+          <w:szCs w:val="20"/>
+          <w:lang w:val="en-US" w:eastAsia="ru-RU"/>
+        </w:rPr>
+        <w:t>still show people right now their minds</w:t>
+      </w:r>
+      <w:r>
+        <w:rPr>
+          <w:rFonts w:ascii="Arial" w:eastAsia="Times New Roman" w:hAnsi="Arial" w:cs="Arial"/>
+          <w:color w:val="000000"/>
+          <w:sz w:val="20"/>
+          <w:szCs w:val="20"/>
+          <w:lang w:val="en-US" w:eastAsia="ru-RU"/>
+        </w:rPr>
+        <w:t xml:space="preserve"> </w:t>
+      </w:r>
+      <w:r>
+        <w:rPr>
+          <w:rFonts w:ascii="Arial" w:eastAsia="Times New Roman" w:hAnsi="Arial" w:cs="Arial"/>
+          <w:color w:val="000000"/>
+          <w:sz w:val="20"/>
+          <w:szCs w:val="20"/>
+          <w:lang w:val="en-US" w:eastAsia="ru-RU"/>
+        </w:rPr>
+        <w:t>are blowing</w:t>
       </w:r>
       <w:r>
         <w:rPr>
@@ -3084,167 +3910,47 @@
           <w:szCs w:val="20"/>
           <w:lang w:val="en-US" w:eastAsia="ru-RU"/>
         </w:rPr>
-        <w:t xml:space="preserve"> if I have someone</w:t>
-      </w:r>
-      <w:r>
-        <w:rPr>
-          <w:rFonts w:ascii="Arial" w:eastAsia="Times New Roman" w:hAnsi="Arial" w:cs="Arial"/>
-          <w:color w:val="000000"/>
-          <w:sz w:val="20"/>
-          <w:szCs w:val="20"/>
-          <w:lang w:val="en-US" w:eastAsia="ru-RU"/>
-        </w:rPr>
-        <w:t xml:space="preserve"> </w:t>
-      </w:r>
-      <w:r>
-        <w:rPr>
-          <w:rFonts w:ascii="Arial" w:eastAsia="Times New Roman" w:hAnsi="Arial" w:cs="Arial"/>
-          <w:color w:val="000000"/>
-          <w:sz w:val="20"/>
-          <w:szCs w:val="20"/>
-          <w:lang w:val="en-US" w:eastAsia="ru-RU"/>
-        </w:rPr>
-        <w:t>that visits puts in their email address</w:t>
-      </w:r>
-      <w:r>
-        <w:rPr>
-          <w:rFonts w:ascii="Arial" w:eastAsia="Times New Roman" w:hAnsi="Arial" w:cs="Arial"/>
-          <w:color w:val="000000"/>
-          <w:sz w:val="20"/>
-          <w:szCs w:val="20"/>
-          <w:lang w:val="en-US" w:eastAsia="ru-RU"/>
-        </w:rPr>
-        <w:t xml:space="preserve"> </w:t>
-      </w:r>
-      <w:r>
-        <w:rPr>
-          <w:rFonts w:ascii="Arial" w:eastAsia="Times New Roman" w:hAnsi="Arial" w:cs="Arial"/>
-          <w:color w:val="000000"/>
-          <w:sz w:val="20"/>
-          <w:szCs w:val="20"/>
-          <w:lang w:val="en-US" w:eastAsia="ru-RU"/>
-        </w:rPr>
-        <w:t>and then there are my CRM and then they</w:t>
-      </w:r>
-      <w:r>
-        <w:rPr>
-          <w:rFonts w:ascii="Arial" w:eastAsia="Times New Roman" w:hAnsi="Arial" w:cs="Arial"/>
-          <w:color w:val="000000"/>
-          <w:sz w:val="20"/>
-          <w:szCs w:val="20"/>
-          <w:lang w:val="en-US" w:eastAsia="ru-RU"/>
-        </w:rPr>
-        <w:t xml:space="preserve"> </w:t>
-      </w:r>
-      <w:r>
-        <w:rPr>
-          <w:rFonts w:ascii="Arial" w:eastAsia="Times New Roman" w:hAnsi="Arial" w:cs="Arial"/>
-          <w:color w:val="000000"/>
-          <w:sz w:val="20"/>
-          <w:szCs w:val="20"/>
-          <w:lang w:val="en-US" w:eastAsia="ru-RU"/>
-        </w:rPr>
-        <w:t>also chatted with us I can see the</w:t>
-      </w:r>
-      <w:r>
-        <w:rPr>
-          <w:rFonts w:ascii="Arial" w:eastAsia="Times New Roman" w:hAnsi="Arial" w:cs="Arial"/>
-          <w:color w:val="000000"/>
-          <w:sz w:val="20"/>
-          <w:szCs w:val="20"/>
-          <w:lang w:val="en-US" w:eastAsia="ru-RU"/>
-        </w:rPr>
-        <w:t xml:space="preserve"> </w:t>
-      </w:r>
-      <w:r>
-        <w:rPr>
-          <w:rFonts w:ascii="Arial" w:eastAsia="Times New Roman" w:hAnsi="Arial" w:cs="Arial"/>
-          <w:color w:val="000000"/>
-          <w:sz w:val="20"/>
-          <w:szCs w:val="20"/>
-          <w:lang w:val="en-US" w:eastAsia="ru-RU"/>
-        </w:rPr>
-        <w:t>history of what they've done</w:t>
-      </w:r>
-      <w:r>
-        <w:rPr>
-          <w:rFonts w:ascii="Arial" w:eastAsia="Times New Roman" w:hAnsi="Arial" w:cs="Arial"/>
-          <w:color w:val="000000"/>
-          <w:sz w:val="20"/>
-          <w:szCs w:val="20"/>
-          <w:lang w:val="en-US" w:eastAsia="ru-RU"/>
-        </w:rPr>
-        <w:t>,</w:t>
-      </w:r>
-      <w:r>
-        <w:rPr>
-          <w:rFonts w:ascii="Arial" w:eastAsia="Times New Roman" w:hAnsi="Arial" w:cs="Arial"/>
-          <w:color w:val="000000"/>
-          <w:sz w:val="20"/>
-          <w:szCs w:val="20"/>
-          <w:lang w:val="en-US" w:eastAsia="ru-RU"/>
-        </w:rPr>
-        <w:t xml:space="preserve"> how they</w:t>
-      </w:r>
-      <w:r>
-        <w:rPr>
-          <w:rFonts w:ascii="Arial" w:eastAsia="Times New Roman" w:hAnsi="Arial" w:cs="Arial"/>
-          <w:color w:val="000000"/>
-          <w:sz w:val="20"/>
-          <w:szCs w:val="20"/>
-          <w:lang w:val="en-US" w:eastAsia="ru-RU"/>
-        </w:rPr>
-        <w:t xml:space="preserve"> </w:t>
-      </w:r>
-      <w:r>
-        <w:rPr>
-          <w:rFonts w:ascii="Arial" w:eastAsia="Times New Roman" w:hAnsi="Arial" w:cs="Arial"/>
-          <w:color w:val="000000"/>
-          <w:sz w:val="20"/>
-          <w:szCs w:val="20"/>
-          <w:lang w:val="en-US" w:eastAsia="ru-RU"/>
-        </w:rPr>
-        <w:t>behaved and also at the same time I can</w:t>
-      </w:r>
-      <w:r>
-        <w:rPr>
-          <w:rFonts w:ascii="Arial" w:eastAsia="Times New Roman" w:hAnsi="Arial" w:cs="Arial"/>
-          <w:color w:val="000000"/>
-          <w:sz w:val="20"/>
-          <w:szCs w:val="20"/>
-          <w:lang w:val="en-US" w:eastAsia="ru-RU"/>
-        </w:rPr>
-        <w:t xml:space="preserve"> </w:t>
-      </w:r>
-      <w:r>
-        <w:rPr>
-          <w:rFonts w:ascii="Arial" w:eastAsia="Times New Roman" w:hAnsi="Arial" w:cs="Arial"/>
-          <w:color w:val="000000"/>
-          <w:sz w:val="20"/>
-          <w:szCs w:val="20"/>
-          <w:lang w:val="en-US" w:eastAsia="ru-RU"/>
-        </w:rPr>
-        <w:t>dump all the data I have and a based on</w:t>
-      </w:r>
-      <w:r>
-        <w:rPr>
-          <w:rFonts w:ascii="Arial" w:eastAsia="Times New Roman" w:hAnsi="Arial" w:cs="Arial"/>
-          <w:color w:val="000000"/>
-          <w:sz w:val="20"/>
-          <w:szCs w:val="20"/>
-          <w:lang w:val="en-US" w:eastAsia="ru-RU"/>
-        </w:rPr>
-        <w:t xml:space="preserve"> </w:t>
-      </w:r>
-      <w:r>
-        <w:rPr>
-          <w:rFonts w:ascii="Arial" w:eastAsia="Times New Roman" w:hAnsi="Arial" w:cs="Arial"/>
-          <w:color w:val="000000"/>
-          <w:sz w:val="20"/>
-          <w:szCs w:val="20"/>
-          <w:lang w:val="en-US" w:eastAsia="ru-RU"/>
-        </w:rPr>
-        <w:t>behavior that they've done</w:t>
+        <w:t xml:space="preserve"> it takes people a</w:t>
+      </w:r>
+      <w:r>
+        <w:rPr>
+          <w:rFonts w:ascii="Arial" w:eastAsia="Times New Roman" w:hAnsi="Arial" w:cs="Arial"/>
+          <w:color w:val="000000"/>
+          <w:sz w:val="20"/>
+          <w:szCs w:val="20"/>
+          <w:lang w:val="en-US" w:eastAsia="ru-RU"/>
+        </w:rPr>
+        <w:t xml:space="preserve"> </w:t>
+      </w:r>
+      <w:r>
+        <w:rPr>
+          <w:rFonts w:ascii="Arial" w:eastAsia="Times New Roman" w:hAnsi="Arial" w:cs="Arial"/>
+          <w:color w:val="000000"/>
+          <w:sz w:val="20"/>
+          <w:szCs w:val="20"/>
+          <w:lang w:val="en-US" w:eastAsia="ru-RU"/>
+        </w:rPr>
+        <w:t>long time to adopt this stuff so I think</w:t>
+      </w:r>
+      <w:r>
+        <w:rPr>
+          <w:rFonts w:ascii="Arial" w:eastAsia="Times New Roman" w:hAnsi="Arial" w:cs="Arial"/>
+          <w:color w:val="000000"/>
+          <w:sz w:val="20"/>
+          <w:szCs w:val="20"/>
+          <w:lang w:val="en-US" w:eastAsia="ru-RU"/>
+        </w:rPr>
+        <w:t xml:space="preserve"> </w:t>
+      </w:r>
+      <w:r>
+        <w:rPr>
+          <w:rFonts w:ascii="Arial" w:eastAsia="Times New Roman" w:hAnsi="Arial" w:cs="Arial"/>
+          <w:color w:val="000000"/>
+          <w:sz w:val="20"/>
+          <w:szCs w:val="20"/>
+          <w:lang w:val="en-US" w:eastAsia="ru-RU"/>
+        </w:rPr>
+        <w:t>you could jump on this</w:t>
       </w:r>
       <w:r>
         <w:rPr>
@@ -3255,6 +3961,76 @@
           <w:lang w:val="en-US" w:eastAsia="ru-RU"/>
         </w:rPr>
         <w:t>.</w:t>
+      </w:r>
+      <w:r>
+        <w:rPr>
+          <w:rFonts w:ascii="Arial" w:eastAsia="Times New Roman" w:hAnsi="Arial" w:cs="Arial"/>
+          <w:color w:val="000000"/>
+          <w:sz w:val="20"/>
+          <w:szCs w:val="20"/>
+          <w:lang w:val="en-US" w:eastAsia="ru-RU"/>
+        </w:rPr>
+        <w:t xml:space="preserve"> I still think</w:t>
+      </w:r>
+      <w:r>
+        <w:rPr>
+          <w:rFonts w:ascii="Arial" w:eastAsia="Times New Roman" w:hAnsi="Arial" w:cs="Arial"/>
+          <w:color w:val="000000"/>
+          <w:sz w:val="20"/>
+          <w:szCs w:val="20"/>
+          <w:lang w:val="en-US" w:eastAsia="ru-RU"/>
+        </w:rPr>
+        <w:t xml:space="preserve"> </w:t>
+      </w:r>
+      <w:r>
+        <w:rPr>
+          <w:rFonts w:ascii="Arial" w:eastAsia="Times New Roman" w:hAnsi="Arial" w:cs="Arial"/>
+          <w:color w:val="000000"/>
+          <w:sz w:val="20"/>
+          <w:szCs w:val="20"/>
+          <w:lang w:val="en-US" w:eastAsia="ru-RU"/>
+        </w:rPr>
+        <w:t>it's very much a trend for the entire</w:t>
+      </w:r>
+      <w:r>
+        <w:rPr>
+          <w:rFonts w:ascii="Arial" w:eastAsia="Times New Roman" w:hAnsi="Arial" w:cs="Arial"/>
+          <w:color w:val="000000"/>
+          <w:sz w:val="20"/>
+          <w:szCs w:val="20"/>
+          <w:lang w:val="en-US" w:eastAsia="ru-RU"/>
+        </w:rPr>
+        <w:t xml:space="preserve"> </w:t>
+      </w:r>
+      <w:r>
+        <w:rPr>
+          <w:rFonts w:ascii="Arial" w:eastAsia="Times New Roman" w:hAnsi="Arial" w:cs="Arial"/>
+          <w:color w:val="000000"/>
+          <w:sz w:val="20"/>
+          <w:szCs w:val="20"/>
+          <w:lang w:val="en-US" w:eastAsia="ru-RU"/>
+        </w:rPr>
+        <w:t>the entirety of 2020</w:t>
+      </w:r>
+      <w:r>
+        <w:rPr>
+          <w:rFonts w:ascii="Arial" w:eastAsia="Times New Roman" w:hAnsi="Arial" w:cs="Arial"/>
+          <w:color w:val="000000"/>
+          <w:sz w:val="20"/>
+          <w:szCs w:val="20"/>
+          <w:lang w:val="en-US" w:eastAsia="ru-RU"/>
+        </w:rPr>
+        <w:t>.</w:t>
+      </w:r>
+      <w:r>
+        <w:rPr>
+          <w:rFonts w:ascii="Arial" w:eastAsia="Times New Roman" w:hAnsi="Arial" w:cs="Arial"/>
+          <w:color w:val="000000"/>
+          <w:sz w:val="20"/>
+          <w:szCs w:val="20"/>
+          <w:lang w:val="en-US" w:eastAsia="ru-RU"/>
+        </w:rPr>
+        <w:t xml:space="preserve"> </w:t>
       </w:r>
     </w:p>
     <w:p>
@@ -3276,747 +4052,7 @@
           <w:szCs w:val="20"/>
           <w:lang w:val="en-US" w:eastAsia="ru-RU"/>
         </w:rPr>
-        <w:t>I can drop them into a sales enablement</w:t>
-      </w:r>
-      <w:r>
-        <w:rPr>
-          <w:rFonts w:ascii="Arial" w:eastAsia="Times New Roman" w:hAnsi="Arial" w:cs="Arial"/>
-          <w:color w:val="000000"/>
-          <w:sz w:val="20"/>
-          <w:szCs w:val="20"/>
-          <w:lang w:val="en-US" w:eastAsia="ru-RU"/>
-        </w:rPr>
-        <w:t xml:space="preserve"> </w:t>
-      </w:r>
-      <w:r>
-        <w:rPr>
-          <w:rFonts w:ascii="Arial" w:eastAsia="Times New Roman" w:hAnsi="Arial" w:cs="Arial"/>
-          <w:color w:val="000000"/>
-          <w:sz w:val="20"/>
-          <w:szCs w:val="20"/>
-          <w:lang w:val="en-US" w:eastAsia="ru-RU"/>
-        </w:rPr>
-        <w:t>tool like outreach</w:t>
-      </w:r>
-      <w:r>
-        <w:rPr>
-          <w:rFonts w:ascii="Arial" w:eastAsia="Times New Roman" w:hAnsi="Arial" w:cs="Arial"/>
-          <w:color w:val="000000"/>
-          <w:sz w:val="20"/>
-          <w:szCs w:val="20"/>
-          <w:lang w:val="en-US" w:eastAsia="ru-RU"/>
-        </w:rPr>
-        <w:t>.</w:t>
-      </w:r>
-      <w:r>
-        <w:rPr>
-          <w:rFonts w:ascii="Arial" w:eastAsia="Times New Roman" w:hAnsi="Arial" w:cs="Arial"/>
-          <w:color w:val="000000"/>
-          <w:sz w:val="20"/>
-          <w:szCs w:val="20"/>
-          <w:lang w:val="en-US" w:eastAsia="ru-RU"/>
-        </w:rPr>
-        <w:t xml:space="preserve"> I can dump them into</w:t>
-      </w:r>
-      <w:r>
-        <w:rPr>
-          <w:rFonts w:ascii="Arial" w:eastAsia="Times New Roman" w:hAnsi="Arial" w:cs="Arial"/>
-          <w:color w:val="000000"/>
-          <w:sz w:val="20"/>
-          <w:szCs w:val="20"/>
-          <w:lang w:val="en-US" w:eastAsia="ru-RU"/>
-        </w:rPr>
-        <w:t xml:space="preserve"> </w:t>
-      </w:r>
-      <w:r>
-        <w:rPr>
-          <w:rFonts w:ascii="Arial" w:eastAsia="Times New Roman" w:hAnsi="Arial" w:cs="Arial"/>
-          <w:color w:val="000000"/>
-          <w:sz w:val="20"/>
-          <w:szCs w:val="20"/>
-          <w:lang w:val="en-US" w:eastAsia="ru-RU"/>
-        </w:rPr>
-        <w:t>the dynamic retargeting sequence</w:t>
-      </w:r>
-      <w:r>
-        <w:rPr>
-          <w:rFonts w:ascii="Arial" w:eastAsia="Times New Roman" w:hAnsi="Arial" w:cs="Arial"/>
-          <w:color w:val="000000"/>
-          <w:sz w:val="20"/>
-          <w:szCs w:val="20"/>
-          <w:lang w:val="en-US" w:eastAsia="ru-RU"/>
-        </w:rPr>
-        <w:t>.</w:t>
-      </w:r>
-      <w:r>
-        <w:rPr>
-          <w:rFonts w:ascii="Arial" w:eastAsia="Times New Roman" w:hAnsi="Arial" w:cs="Arial"/>
-          <w:color w:val="000000"/>
-          <w:sz w:val="20"/>
-          <w:szCs w:val="20"/>
-          <w:lang w:val="en-US" w:eastAsia="ru-RU"/>
-        </w:rPr>
-        <w:t xml:space="preserve"> I can</w:t>
-      </w:r>
-      <w:r>
-        <w:rPr>
-          <w:rFonts w:ascii="Arial" w:eastAsia="Times New Roman" w:hAnsi="Arial" w:cs="Arial"/>
-          <w:color w:val="000000"/>
-          <w:sz w:val="20"/>
-          <w:szCs w:val="20"/>
-          <w:lang w:val="en-US" w:eastAsia="ru-RU"/>
-        </w:rPr>
-        <w:t xml:space="preserve"> </w:t>
-      </w:r>
-      <w:r>
-        <w:rPr>
-          <w:rFonts w:ascii="Arial" w:eastAsia="Times New Roman" w:hAnsi="Arial" w:cs="Arial"/>
-          <w:color w:val="000000"/>
-          <w:sz w:val="20"/>
-          <w:szCs w:val="20"/>
-          <w:lang w:val="en-US" w:eastAsia="ru-RU"/>
-        </w:rPr>
-        <w:t>do a lot with that data based on their</w:t>
-      </w:r>
-      <w:r>
-        <w:rPr>
-          <w:rFonts w:ascii="Arial" w:eastAsia="Times New Roman" w:hAnsi="Arial" w:cs="Arial"/>
-          <w:color w:val="000000"/>
-          <w:sz w:val="20"/>
-          <w:szCs w:val="20"/>
-          <w:lang w:val="en-US" w:eastAsia="ru-RU"/>
-        </w:rPr>
-        <w:t xml:space="preserve"> </w:t>
-      </w:r>
-      <w:r>
-        <w:rPr>
-          <w:rFonts w:ascii="Arial" w:eastAsia="Times New Roman" w:hAnsi="Arial" w:cs="Arial"/>
-          <w:color w:val="000000"/>
-          <w:sz w:val="20"/>
-          <w:szCs w:val="20"/>
-          <w:lang w:val="en-US" w:eastAsia="ru-RU"/>
-        </w:rPr>
-        <w:t>behaviors</w:t>
-      </w:r>
-      <w:r>
-        <w:rPr>
-          <w:rFonts w:ascii="Arial" w:eastAsia="Times New Roman" w:hAnsi="Arial" w:cs="Arial"/>
-          <w:color w:val="000000"/>
-          <w:sz w:val="20"/>
-          <w:szCs w:val="20"/>
-          <w:lang w:val="en-US" w:eastAsia="ru-RU"/>
-        </w:rPr>
-        <w:t>. I</w:t>
-      </w:r>
-      <w:r>
-        <w:rPr>
-          <w:rFonts w:ascii="Arial" w:eastAsia="Times New Roman" w:hAnsi="Arial" w:cs="Arial"/>
-          <w:color w:val="000000"/>
-          <w:sz w:val="20"/>
-          <w:szCs w:val="20"/>
-          <w:lang w:val="en-US" w:eastAsia="ru-RU"/>
-        </w:rPr>
-        <w:t>nstead of having</w:t>
-      </w:r>
-      <w:r>
-        <w:rPr>
-          <w:rFonts w:ascii="Arial" w:eastAsia="Times New Roman" w:hAnsi="Arial" w:cs="Arial"/>
-          <w:color w:val="000000"/>
-          <w:sz w:val="20"/>
-          <w:szCs w:val="20"/>
-          <w:lang w:val="en-US" w:eastAsia="ru-RU"/>
-        </w:rPr>
-        <w:t xml:space="preserve"> </w:t>
-      </w:r>
-      <w:r>
-        <w:rPr>
-          <w:rFonts w:ascii="Arial" w:eastAsia="Times New Roman" w:hAnsi="Arial" w:cs="Arial"/>
-          <w:color w:val="000000"/>
-          <w:sz w:val="20"/>
-          <w:szCs w:val="20"/>
-          <w:lang w:val="en-US" w:eastAsia="ru-RU"/>
-        </w:rPr>
-        <w:t>needing to have a human being do that</w:t>
-      </w:r>
-      <w:r>
-        <w:rPr>
-          <w:rFonts w:ascii="Arial" w:eastAsia="Times New Roman" w:hAnsi="Arial" w:cs="Arial"/>
-          <w:color w:val="000000"/>
-          <w:sz w:val="20"/>
-          <w:szCs w:val="20"/>
-          <w:lang w:val="en-US" w:eastAsia="ru-RU"/>
-        </w:rPr>
-        <w:t>.</w:t>
-      </w:r>
-      <w:r>
-        <w:rPr>
-          <w:rFonts w:ascii="Arial" w:eastAsia="Times New Roman" w:hAnsi="Arial" w:cs="Arial"/>
-          <w:color w:val="000000"/>
-          <w:sz w:val="20"/>
-          <w:szCs w:val="20"/>
-          <w:lang w:val="en-US" w:eastAsia="ru-RU"/>
-        </w:rPr>
-        <w:t xml:space="preserve"> </w:t>
-      </w:r>
-      <w:r>
-        <w:rPr>
-          <w:rFonts w:ascii="Arial" w:eastAsia="Times New Roman" w:hAnsi="Arial" w:cs="Arial"/>
-          <w:color w:val="000000"/>
-          <w:sz w:val="20"/>
-          <w:szCs w:val="20"/>
-          <w:lang w:val="en-US" w:eastAsia="ru-RU"/>
-        </w:rPr>
-        <w:t>S</w:t>
-      </w:r>
-      <w:r>
-        <w:rPr>
-          <w:rFonts w:ascii="Arial" w:eastAsia="Times New Roman" w:hAnsi="Arial" w:cs="Arial"/>
-          <w:color w:val="000000"/>
-          <w:sz w:val="20"/>
-          <w:szCs w:val="20"/>
-          <w:lang w:val="en-US" w:eastAsia="ru-RU"/>
-        </w:rPr>
-        <w:t>o</w:t>
-      </w:r>
-      <w:r>
-        <w:rPr>
-          <w:rFonts w:ascii="Arial" w:eastAsia="Times New Roman" w:hAnsi="Arial" w:cs="Arial"/>
-          <w:color w:val="000000"/>
-          <w:sz w:val="20"/>
-          <w:szCs w:val="20"/>
-          <w:lang w:val="en-US" w:eastAsia="ru-RU"/>
-        </w:rPr>
-        <w:t xml:space="preserve">, </w:t>
-      </w:r>
-      <w:r>
-        <w:rPr>
-          <w:rFonts w:ascii="Arial" w:eastAsia="Times New Roman" w:hAnsi="Arial" w:cs="Arial"/>
-          <w:color w:val="000000"/>
-          <w:sz w:val="20"/>
-          <w:szCs w:val="20"/>
-          <w:lang w:val="en-US" w:eastAsia="ru-RU"/>
-        </w:rPr>
-        <w:t>we were able to close a seven-figure</w:t>
-      </w:r>
-      <w:r>
-        <w:rPr>
-          <w:rFonts w:ascii="Arial" w:eastAsia="Times New Roman" w:hAnsi="Arial" w:cs="Arial"/>
-          <w:color w:val="000000"/>
-          <w:sz w:val="20"/>
-          <w:szCs w:val="20"/>
-          <w:lang w:val="en-US" w:eastAsia="ru-RU"/>
-        </w:rPr>
-        <w:t xml:space="preserve"> </w:t>
-      </w:r>
-      <w:r>
-        <w:rPr>
-          <w:rFonts w:ascii="Arial" w:eastAsia="Times New Roman" w:hAnsi="Arial" w:cs="Arial"/>
-          <w:color w:val="000000"/>
-          <w:sz w:val="20"/>
-          <w:szCs w:val="20"/>
-          <w:lang w:val="en-US" w:eastAsia="ru-RU"/>
-        </w:rPr>
-        <w:t>Podcast deal</w:t>
-      </w:r>
-      <w:r>
-        <w:rPr>
-          <w:rFonts w:ascii="Arial" w:eastAsia="Times New Roman" w:hAnsi="Arial" w:cs="Arial"/>
-          <w:color w:val="000000"/>
-          <w:sz w:val="20"/>
-          <w:szCs w:val="20"/>
-          <w:lang w:val="en-US" w:eastAsia="ru-RU"/>
-        </w:rPr>
-        <w:t>,</w:t>
-      </w:r>
-      <w:r>
-        <w:rPr>
-          <w:rFonts w:ascii="Arial" w:eastAsia="Times New Roman" w:hAnsi="Arial" w:cs="Arial"/>
-          <w:color w:val="000000"/>
-          <w:sz w:val="20"/>
-          <w:szCs w:val="20"/>
-          <w:lang w:val="en-US" w:eastAsia="ru-RU"/>
-        </w:rPr>
-        <w:t xml:space="preserve"> because we use our customer</w:t>
-      </w:r>
-      <w:r>
-        <w:rPr>
-          <w:rFonts w:ascii="Arial" w:eastAsia="Times New Roman" w:hAnsi="Arial" w:cs="Arial"/>
-          <w:color w:val="000000"/>
-          <w:sz w:val="20"/>
-          <w:szCs w:val="20"/>
-          <w:lang w:val="en-US" w:eastAsia="ru-RU"/>
-        </w:rPr>
-        <w:t xml:space="preserve"> </w:t>
-      </w:r>
-      <w:r>
-        <w:rPr>
-          <w:rFonts w:ascii="Arial" w:eastAsia="Times New Roman" w:hAnsi="Arial" w:cs="Arial"/>
-          <w:color w:val="000000"/>
-          <w:sz w:val="20"/>
-          <w:szCs w:val="20"/>
-          <w:lang w:val="en-US" w:eastAsia="ru-RU"/>
-        </w:rPr>
-        <w:t xml:space="preserve">data platform </w:t>
-      </w:r>
-      <w:r>
-        <w:rPr>
-          <w:rFonts w:ascii="Arial" w:eastAsia="Times New Roman" w:hAnsi="Arial" w:cs="Arial"/>
-          <w:color w:val="000000"/>
-          <w:sz w:val="20"/>
-          <w:szCs w:val="20"/>
-          <w:lang w:val="en-US" w:eastAsia="ru-RU"/>
-        </w:rPr>
-        <w:t>HULL.IO</w:t>
-      </w:r>
-      <w:r>
-        <w:rPr>
-          <w:rFonts w:ascii="Arial" w:eastAsia="Times New Roman" w:hAnsi="Arial" w:cs="Arial"/>
-          <w:color w:val="000000"/>
-          <w:sz w:val="20"/>
-          <w:szCs w:val="20"/>
-          <w:lang w:val="en-US" w:eastAsia="ru-RU"/>
-        </w:rPr>
-        <w:t xml:space="preserve"> and we use</w:t>
-      </w:r>
-      <w:r>
-        <w:rPr>
-          <w:rFonts w:ascii="Arial" w:eastAsia="Times New Roman" w:hAnsi="Arial" w:cs="Arial"/>
-          <w:color w:val="000000"/>
-          <w:sz w:val="20"/>
-          <w:szCs w:val="20"/>
-          <w:lang w:val="en-US" w:eastAsia="ru-RU"/>
-        </w:rPr>
-        <w:t xml:space="preserve"> </w:t>
-      </w:r>
-      <w:r>
-        <w:rPr>
-          <w:rFonts w:ascii="Arial" w:eastAsia="Times New Roman" w:hAnsi="Arial" w:cs="Arial"/>
-          <w:color w:val="000000"/>
-          <w:sz w:val="20"/>
-          <w:szCs w:val="20"/>
-          <w:lang w:val="en-US" w:eastAsia="ru-RU"/>
-        </w:rPr>
-        <w:t>it in a smart way</w:t>
-      </w:r>
-      <w:r>
-        <w:rPr>
-          <w:rFonts w:ascii="Arial" w:eastAsia="Times New Roman" w:hAnsi="Arial" w:cs="Arial"/>
-          <w:color w:val="000000"/>
-          <w:sz w:val="20"/>
-          <w:szCs w:val="20"/>
-          <w:lang w:val="en-US" w:eastAsia="ru-RU"/>
-        </w:rPr>
-        <w:t>. S</w:t>
-      </w:r>
-      <w:r>
-        <w:rPr>
-          <w:rFonts w:ascii="Arial" w:eastAsia="Times New Roman" w:hAnsi="Arial" w:cs="Arial"/>
-          <w:color w:val="000000"/>
-          <w:sz w:val="20"/>
-          <w:szCs w:val="20"/>
-          <w:lang w:val="en-US" w:eastAsia="ru-RU"/>
-        </w:rPr>
-        <w:t>o</w:t>
-      </w:r>
-      <w:r>
-        <w:rPr>
-          <w:rFonts w:ascii="Arial" w:eastAsia="Times New Roman" w:hAnsi="Arial" w:cs="Arial"/>
-          <w:color w:val="000000"/>
-          <w:sz w:val="20"/>
-          <w:szCs w:val="20"/>
-          <w:lang w:val="en-US" w:eastAsia="ru-RU"/>
-        </w:rPr>
-        <w:t>,</w:t>
-      </w:r>
-      <w:r>
-        <w:rPr>
-          <w:rFonts w:ascii="Arial" w:eastAsia="Times New Roman" w:hAnsi="Arial" w:cs="Arial"/>
-          <w:color w:val="000000"/>
-          <w:sz w:val="20"/>
-          <w:szCs w:val="20"/>
-          <w:lang w:val="en-US" w:eastAsia="ru-RU"/>
-        </w:rPr>
-        <w:t xml:space="preserve"> that's allowed us to you know well</w:t>
-      </w:r>
-      <w:r>
-        <w:rPr>
-          <w:rFonts w:ascii="Arial" w:eastAsia="Times New Roman" w:hAnsi="Arial" w:cs="Arial"/>
-          <w:color w:val="000000"/>
-          <w:sz w:val="20"/>
-          <w:szCs w:val="20"/>
-          <w:lang w:val="en-US" w:eastAsia="ru-RU"/>
-        </w:rPr>
-        <w:t xml:space="preserve"> </w:t>
-      </w:r>
-      <w:r>
-        <w:rPr>
-          <w:rFonts w:ascii="Arial" w:eastAsia="Times New Roman" w:hAnsi="Arial" w:cs="Arial"/>
-          <w:color w:val="000000"/>
-          <w:sz w:val="20"/>
-          <w:szCs w:val="20"/>
-          <w:lang w:val="en-US" w:eastAsia="ru-RU"/>
-        </w:rPr>
-        <w:t>open the doors to more opportunities</w:t>
-      </w:r>
-      <w:r>
-        <w:rPr>
-          <w:rFonts w:ascii="Arial" w:eastAsia="Times New Roman" w:hAnsi="Arial" w:cs="Arial"/>
-          <w:color w:val="000000"/>
-          <w:sz w:val="20"/>
-          <w:szCs w:val="20"/>
-          <w:lang w:val="en-US" w:eastAsia="ru-RU"/>
-        </w:rPr>
-        <w:t xml:space="preserve"> </w:t>
-      </w:r>
-      <w:r>
-        <w:rPr>
-          <w:rFonts w:ascii="Arial" w:eastAsia="Times New Roman" w:hAnsi="Arial" w:cs="Arial"/>
-          <w:color w:val="000000"/>
-          <w:sz w:val="20"/>
-          <w:szCs w:val="20"/>
-          <w:lang w:val="en-US" w:eastAsia="ru-RU"/>
-        </w:rPr>
-        <w:t>down the road</w:t>
-      </w:r>
-      <w:r>
-        <w:rPr>
-          <w:rFonts w:ascii="Arial" w:eastAsia="Times New Roman" w:hAnsi="Arial" w:cs="Arial"/>
-          <w:color w:val="000000"/>
-          <w:sz w:val="20"/>
-          <w:szCs w:val="20"/>
-          <w:lang w:val="en-US" w:eastAsia="ru-RU"/>
-        </w:rPr>
-        <w:t>.</w:t>
-      </w:r>
-      <w:r>
-        <w:rPr>
-          <w:rFonts w:ascii="Arial" w:eastAsia="Times New Roman" w:hAnsi="Arial" w:cs="Arial"/>
-          <w:color w:val="000000"/>
-          <w:sz w:val="20"/>
-          <w:szCs w:val="20"/>
-          <w:lang w:val="en-US" w:eastAsia="ru-RU"/>
-        </w:rPr>
-        <w:t xml:space="preserve"> you know I've been really</w:t>
-      </w:r>
-      <w:r>
-        <w:rPr>
-          <w:rFonts w:ascii="Arial" w:eastAsia="Times New Roman" w:hAnsi="Arial" w:cs="Arial"/>
-          <w:color w:val="000000"/>
-          <w:sz w:val="20"/>
-          <w:szCs w:val="20"/>
-          <w:lang w:val="en-US" w:eastAsia="ru-RU"/>
-        </w:rPr>
-        <w:t xml:space="preserve"> </w:t>
-      </w:r>
-      <w:r>
-        <w:rPr>
-          <w:rFonts w:ascii="Arial" w:eastAsia="Times New Roman" w:hAnsi="Arial" w:cs="Arial"/>
-          <w:color w:val="000000"/>
-          <w:sz w:val="20"/>
-          <w:szCs w:val="20"/>
-          <w:lang w:val="en-US" w:eastAsia="ru-RU"/>
-        </w:rPr>
-        <w:t>kind of big on them</w:t>
-      </w:r>
-      <w:r>
-        <w:rPr>
-          <w:rFonts w:ascii="Arial" w:eastAsia="Times New Roman" w:hAnsi="Arial" w:cs="Arial"/>
-          <w:color w:val="000000"/>
-          <w:sz w:val="20"/>
-          <w:szCs w:val="20"/>
-          <w:lang w:val="en-US" w:eastAsia="ru-RU"/>
-        </w:rPr>
-        <w:t>. M</w:t>
-      </w:r>
-      <w:r>
-        <w:rPr>
-          <w:rFonts w:ascii="Arial" w:eastAsia="Times New Roman" w:hAnsi="Arial" w:cs="Arial"/>
-          <w:color w:val="000000"/>
-          <w:sz w:val="20"/>
-          <w:szCs w:val="20"/>
-          <w:lang w:val="en-US" w:eastAsia="ru-RU"/>
-        </w:rPr>
-        <w:t>aybe the last two</w:t>
-      </w:r>
-      <w:r>
-        <w:rPr>
-          <w:rFonts w:ascii="Arial" w:eastAsia="Times New Roman" w:hAnsi="Arial" w:cs="Arial"/>
-          <w:color w:val="000000"/>
-          <w:sz w:val="20"/>
-          <w:szCs w:val="20"/>
-          <w:lang w:val="en-US" w:eastAsia="ru-RU"/>
-        </w:rPr>
-        <w:t xml:space="preserve"> </w:t>
-      </w:r>
-      <w:r>
-        <w:rPr>
-          <w:rFonts w:ascii="Arial" w:eastAsia="Times New Roman" w:hAnsi="Arial" w:cs="Arial"/>
-          <w:color w:val="000000"/>
-          <w:sz w:val="20"/>
-          <w:szCs w:val="20"/>
-          <w:lang w:val="en-US" w:eastAsia="ru-RU"/>
-        </w:rPr>
-        <w:t>three years or so</w:t>
-      </w:r>
-      <w:r>
-        <w:rPr>
-          <w:rFonts w:ascii="Arial" w:eastAsia="Times New Roman" w:hAnsi="Arial" w:cs="Arial"/>
-          <w:color w:val="000000"/>
-          <w:sz w:val="20"/>
-          <w:szCs w:val="20"/>
-          <w:lang w:val="en-US" w:eastAsia="ru-RU"/>
-        </w:rPr>
-        <w:t>,</w:t>
-      </w:r>
-      <w:r>
-        <w:rPr>
-          <w:rFonts w:ascii="Arial" w:eastAsia="Times New Roman" w:hAnsi="Arial" w:cs="Arial"/>
-          <w:color w:val="000000"/>
-          <w:sz w:val="20"/>
-          <w:szCs w:val="20"/>
-          <w:lang w:val="en-US" w:eastAsia="ru-RU"/>
-        </w:rPr>
-        <w:t xml:space="preserve"> and I still think it's</w:t>
-      </w:r>
-      <w:r>
-        <w:rPr>
-          <w:rFonts w:ascii="Arial" w:eastAsia="Times New Roman" w:hAnsi="Arial" w:cs="Arial"/>
-          <w:color w:val="000000"/>
-          <w:sz w:val="20"/>
-          <w:szCs w:val="20"/>
-          <w:lang w:val="en-US" w:eastAsia="ru-RU"/>
-        </w:rPr>
-        <w:t xml:space="preserve"> </w:t>
-      </w:r>
-      <w:r>
-        <w:rPr>
-          <w:rFonts w:ascii="Arial" w:eastAsia="Times New Roman" w:hAnsi="Arial" w:cs="Arial"/>
-          <w:color w:val="000000"/>
-          <w:sz w:val="20"/>
-          <w:szCs w:val="20"/>
-          <w:lang w:val="en-US" w:eastAsia="ru-RU"/>
-        </w:rPr>
-        <w:t>in the very nascent stage like when I</w:t>
-      </w:r>
-      <w:r>
-        <w:rPr>
-          <w:rFonts w:ascii="Arial" w:eastAsia="Times New Roman" w:hAnsi="Arial" w:cs="Arial"/>
-          <w:color w:val="000000"/>
-          <w:sz w:val="20"/>
-          <w:szCs w:val="20"/>
-          <w:lang w:val="en-US" w:eastAsia="ru-RU"/>
-        </w:rPr>
-        <w:t xml:space="preserve"> </w:t>
-      </w:r>
-      <w:r>
-        <w:rPr>
-          <w:rFonts w:ascii="Arial" w:eastAsia="Times New Roman" w:hAnsi="Arial" w:cs="Arial"/>
-          <w:color w:val="000000"/>
-          <w:sz w:val="20"/>
-          <w:szCs w:val="20"/>
-          <w:lang w:val="en-US" w:eastAsia="ru-RU"/>
-        </w:rPr>
-        <w:t>still show people right now their minds</w:t>
-      </w:r>
-      <w:r>
-        <w:rPr>
-          <w:rFonts w:ascii="Arial" w:eastAsia="Times New Roman" w:hAnsi="Arial" w:cs="Arial"/>
-          <w:color w:val="000000"/>
-          <w:sz w:val="20"/>
-          <w:szCs w:val="20"/>
-          <w:lang w:val="en-US" w:eastAsia="ru-RU"/>
-        </w:rPr>
-        <w:t xml:space="preserve"> </w:t>
-      </w:r>
-      <w:r>
-        <w:rPr>
-          <w:rFonts w:ascii="Arial" w:eastAsia="Times New Roman" w:hAnsi="Arial" w:cs="Arial"/>
-          <w:color w:val="000000"/>
-          <w:sz w:val="20"/>
-          <w:szCs w:val="20"/>
-          <w:lang w:val="en-US" w:eastAsia="ru-RU"/>
-        </w:rPr>
-        <w:t>are blowing</w:t>
-      </w:r>
-      <w:r>
-        <w:rPr>
-          <w:rFonts w:ascii="Arial" w:eastAsia="Times New Roman" w:hAnsi="Arial" w:cs="Arial"/>
-          <w:color w:val="000000"/>
-          <w:sz w:val="20"/>
-          <w:szCs w:val="20"/>
-          <w:lang w:val="en-US" w:eastAsia="ru-RU"/>
-        </w:rPr>
-        <w:t>.</w:t>
-      </w:r>
-      <w:r>
-        <w:rPr>
-          <w:rFonts w:ascii="Arial" w:eastAsia="Times New Roman" w:hAnsi="Arial" w:cs="Arial"/>
-          <w:color w:val="000000"/>
-          <w:sz w:val="20"/>
-          <w:szCs w:val="20"/>
-          <w:lang w:val="en-US" w:eastAsia="ru-RU"/>
-        </w:rPr>
-        <w:t xml:space="preserve"> </w:t>
-      </w:r>
-      <w:r>
-        <w:rPr>
-          <w:rFonts w:ascii="Arial" w:eastAsia="Times New Roman" w:hAnsi="Arial" w:cs="Arial"/>
-          <w:color w:val="000000"/>
-          <w:sz w:val="20"/>
-          <w:szCs w:val="20"/>
-          <w:lang w:val="en-US" w:eastAsia="ru-RU"/>
-        </w:rPr>
-        <w:t>S</w:t>
-      </w:r>
-      <w:r>
-        <w:rPr>
-          <w:rFonts w:ascii="Arial" w:eastAsia="Times New Roman" w:hAnsi="Arial" w:cs="Arial"/>
-          <w:color w:val="000000"/>
-          <w:sz w:val="20"/>
-          <w:szCs w:val="20"/>
-          <w:lang w:val="en-US" w:eastAsia="ru-RU"/>
-        </w:rPr>
-        <w:t>o</w:t>
-      </w:r>
-      <w:r>
-        <w:rPr>
-          <w:rFonts w:ascii="Arial" w:eastAsia="Times New Roman" w:hAnsi="Arial" w:cs="Arial"/>
-          <w:color w:val="000000"/>
-          <w:sz w:val="20"/>
-          <w:szCs w:val="20"/>
-          <w:lang w:val="en-US" w:eastAsia="ru-RU"/>
-        </w:rPr>
-        <w:t>,</w:t>
-      </w:r>
-      <w:r>
-        <w:rPr>
-          <w:rFonts w:ascii="Arial" w:eastAsia="Times New Roman" w:hAnsi="Arial" w:cs="Arial"/>
-          <w:color w:val="000000"/>
-          <w:sz w:val="20"/>
-          <w:szCs w:val="20"/>
-          <w:lang w:val="en-US" w:eastAsia="ru-RU"/>
-        </w:rPr>
-        <w:t xml:space="preserve"> it takes people a</w:t>
-      </w:r>
-      <w:r>
-        <w:rPr>
-          <w:rFonts w:ascii="Arial" w:eastAsia="Times New Roman" w:hAnsi="Arial" w:cs="Arial"/>
-          <w:color w:val="000000"/>
-          <w:sz w:val="20"/>
-          <w:szCs w:val="20"/>
-          <w:lang w:val="en-US" w:eastAsia="ru-RU"/>
-        </w:rPr>
-        <w:t xml:space="preserve"> </w:t>
-      </w:r>
-      <w:r>
-        <w:rPr>
-          <w:rFonts w:ascii="Arial" w:eastAsia="Times New Roman" w:hAnsi="Arial" w:cs="Arial"/>
-          <w:color w:val="000000"/>
-          <w:sz w:val="20"/>
-          <w:szCs w:val="20"/>
-          <w:lang w:val="en-US" w:eastAsia="ru-RU"/>
-        </w:rPr>
-        <w:t>long time to adopt this stuff so I think</w:t>
-      </w:r>
-      <w:r>
-        <w:rPr>
-          <w:rFonts w:ascii="Arial" w:eastAsia="Times New Roman" w:hAnsi="Arial" w:cs="Arial"/>
-          <w:color w:val="000000"/>
-          <w:sz w:val="20"/>
-          <w:szCs w:val="20"/>
-          <w:lang w:val="en-US" w:eastAsia="ru-RU"/>
-        </w:rPr>
-        <w:t xml:space="preserve"> </w:t>
-      </w:r>
-      <w:r>
-        <w:rPr>
-          <w:rFonts w:ascii="Arial" w:eastAsia="Times New Roman" w:hAnsi="Arial" w:cs="Arial"/>
-          <w:color w:val="000000"/>
-          <w:sz w:val="20"/>
-          <w:szCs w:val="20"/>
-          <w:lang w:val="en-US" w:eastAsia="ru-RU"/>
-        </w:rPr>
-        <w:t>you could jump on this</w:t>
-      </w:r>
-      <w:r>
-        <w:rPr>
-          <w:rFonts w:ascii="Arial" w:eastAsia="Times New Roman" w:hAnsi="Arial" w:cs="Arial"/>
-          <w:color w:val="000000"/>
-          <w:sz w:val="20"/>
-          <w:szCs w:val="20"/>
-          <w:lang w:val="en-US" w:eastAsia="ru-RU"/>
-        </w:rPr>
-        <w:t>.</w:t>
-      </w:r>
-      <w:r>
-        <w:rPr>
-          <w:rFonts w:ascii="Arial" w:eastAsia="Times New Roman" w:hAnsi="Arial" w:cs="Arial"/>
-          <w:color w:val="000000"/>
-          <w:sz w:val="20"/>
-          <w:szCs w:val="20"/>
-          <w:lang w:val="en-US" w:eastAsia="ru-RU"/>
-        </w:rPr>
-        <w:t xml:space="preserve"> I still think</w:t>
-      </w:r>
-      <w:r>
-        <w:rPr>
-          <w:rFonts w:ascii="Arial" w:eastAsia="Times New Roman" w:hAnsi="Arial" w:cs="Arial"/>
-          <w:color w:val="000000"/>
-          <w:sz w:val="20"/>
-          <w:szCs w:val="20"/>
-          <w:lang w:val="en-US" w:eastAsia="ru-RU"/>
-        </w:rPr>
-        <w:t xml:space="preserve"> </w:t>
-      </w:r>
-      <w:r>
-        <w:rPr>
-          <w:rFonts w:ascii="Arial" w:eastAsia="Times New Roman" w:hAnsi="Arial" w:cs="Arial"/>
-          <w:color w:val="000000"/>
-          <w:sz w:val="20"/>
-          <w:szCs w:val="20"/>
-          <w:lang w:val="en-US" w:eastAsia="ru-RU"/>
-        </w:rPr>
-        <w:t>it's very much a trend for the entire</w:t>
-      </w:r>
-      <w:r>
-        <w:rPr>
-          <w:rFonts w:ascii="Arial" w:eastAsia="Times New Roman" w:hAnsi="Arial" w:cs="Arial"/>
-          <w:color w:val="000000"/>
-          <w:sz w:val="20"/>
-          <w:szCs w:val="20"/>
-          <w:lang w:val="en-US" w:eastAsia="ru-RU"/>
-        </w:rPr>
-        <w:t xml:space="preserve"> </w:t>
-      </w:r>
-      <w:r>
-        <w:rPr>
-          <w:rFonts w:ascii="Arial" w:eastAsia="Times New Roman" w:hAnsi="Arial" w:cs="Arial"/>
-          <w:color w:val="000000"/>
-          <w:sz w:val="20"/>
-          <w:szCs w:val="20"/>
-          <w:lang w:val="en-US" w:eastAsia="ru-RU"/>
-        </w:rPr>
-        <w:t>the entirety of 2020</w:t>
-      </w:r>
-      <w:r>
-        <w:rPr>
-          <w:rFonts w:ascii="Arial" w:eastAsia="Times New Roman" w:hAnsi="Arial" w:cs="Arial"/>
-          <w:color w:val="000000"/>
-          <w:sz w:val="20"/>
-          <w:szCs w:val="20"/>
-          <w:lang w:val="en-US" w:eastAsia="ru-RU"/>
-        </w:rPr>
-        <w:t>.</w:t>
-      </w:r>
-      <w:r>
-        <w:rPr>
-          <w:rFonts w:ascii="Arial" w:eastAsia="Times New Roman" w:hAnsi="Arial" w:cs="Arial"/>
-          <w:color w:val="000000"/>
-          <w:sz w:val="20"/>
-          <w:szCs w:val="20"/>
-          <w:lang w:val="en-US" w:eastAsia="ru-RU"/>
-        </w:rPr>
-        <w:t xml:space="preserve"> </w:t>
+        <w:t>4.</w:t>
       </w:r>
     </w:p>
     <w:p>
@@ -4038,28 +4074,6 @@
           <w:szCs w:val="20"/>
           <w:lang w:val="en-US" w:eastAsia="ru-RU"/>
         </w:rPr>
-        <w:t>4.</w:t>
-      </w:r>
-    </w:p>
-    <w:p>
-      <w:pPr>
-        <w:spacing w:after="0" w:line="240" w:lineRule="auto"/>
-        <w:rPr>
-          <w:rFonts w:ascii="Arial" w:eastAsia="Times New Roman" w:hAnsi="Arial" w:cs="Arial"/>
-          <w:color w:val="000000"/>
-          <w:sz w:val="20"/>
-          <w:szCs w:val="20"/>
-          <w:lang w:val="en-US" w:eastAsia="ru-RU"/>
-        </w:rPr>
-      </w:pPr>
-      <w:r>
-        <w:rPr>
-          <w:rFonts w:ascii="Arial" w:eastAsia="Times New Roman" w:hAnsi="Arial" w:cs="Arial"/>
-          <w:color w:val="000000"/>
-          <w:sz w:val="20"/>
-          <w:szCs w:val="20"/>
-          <w:lang w:val="en-US" w:eastAsia="ru-RU"/>
-        </w:rPr>
         <w:t>W</w:t>
       </w:r>
       <w:r>
@@ -4110,29 +4124,7 @@
           <w:szCs w:val="20"/>
           <w:lang w:val="en-US" w:eastAsia="ru-RU"/>
         </w:rPr>
-        <w:t xml:space="preserve">ago people are just </w:t>
-      </w:r>
-      <w:proofErr w:type="gramStart"/>
-      <w:r>
-        <w:rPr>
-          <w:rFonts w:ascii="Arial" w:eastAsia="Times New Roman" w:hAnsi="Arial" w:cs="Arial"/>
-          <w:color w:val="000000"/>
-          <w:sz w:val="20"/>
-          <w:szCs w:val="20"/>
-          <w:lang w:val="en-US" w:eastAsia="ru-RU"/>
-        </w:rPr>
-        <w:t>a</w:t>
-      </w:r>
-      <w:proofErr w:type="gramEnd"/>
-      <w:r>
-        <w:rPr>
-          <w:rFonts w:ascii="Arial" w:eastAsia="Times New Roman" w:hAnsi="Arial" w:cs="Arial"/>
-          <w:color w:val="000000"/>
-          <w:sz w:val="20"/>
-          <w:szCs w:val="20"/>
-          <w:lang w:val="en-US" w:eastAsia="ru-RU"/>
-        </w:rPr>
-        <w:t xml:space="preserve"> ai</w:t>
+        <w:t>ago people are just a ai</w:t>
       </w:r>
       <w:r>
         <w:rPr>
@@ -4778,18 +4770,16 @@
         </w:rPr>
         <w:t xml:space="preserve"> </w:t>
       </w:r>
-      <w:proofErr w:type="gramStart"/>
-      <w:r>
-        <w:rPr>
-          <w:rFonts w:ascii="Arial" w:eastAsia="Times New Roman" w:hAnsi="Arial" w:cs="Arial"/>
-          <w:color w:val="000000"/>
-          <w:sz w:val="20"/>
-          <w:szCs w:val="20"/>
-          <w:lang w:val="en-US" w:eastAsia="ru-RU"/>
-        </w:rPr>
-        <w:t>anyway</w:t>
-      </w:r>
-      <w:proofErr w:type="gramEnd"/>
+      <w:r>
+        <w:rPr>
+          <w:rFonts w:ascii="Arial" w:eastAsia="Times New Roman" w:hAnsi="Arial" w:cs="Arial"/>
+          <w:color w:val="000000"/>
+          <w:sz w:val="20"/>
+          <w:szCs w:val="20"/>
+          <w:lang w:val="en-US" w:eastAsia="ru-RU"/>
+        </w:rPr>
+        <w:t>anyway,</w:t>
+      </w:r>
       <w:r>
         <w:rPr>
           <w:rFonts w:ascii="Arial" w:eastAsia="Times New Roman" w:hAnsi="Arial" w:cs="Arial"/>
@@ -5949,29 +5939,7 @@
           <w:szCs w:val="20"/>
           <w:lang w:val="en-US" w:eastAsia="ru-RU"/>
         </w:rPr>
-        <w:t xml:space="preserve">split </w:t>
-      </w:r>
-      <w:proofErr w:type="gramStart"/>
-      <w:r>
-        <w:rPr>
-          <w:rFonts w:ascii="Arial" w:eastAsia="Times New Roman" w:hAnsi="Arial" w:cs="Arial"/>
-          <w:color w:val="000000"/>
-          <w:sz w:val="20"/>
-          <w:szCs w:val="20"/>
-          <w:lang w:val="en-US" w:eastAsia="ru-RU"/>
-        </w:rPr>
-        <w:t>testing</w:t>
-      </w:r>
-      <w:proofErr w:type="gramEnd"/>
-      <w:r>
-        <w:rPr>
-          <w:rFonts w:ascii="Arial" w:eastAsia="Times New Roman" w:hAnsi="Arial" w:cs="Arial"/>
-          <w:color w:val="000000"/>
-          <w:sz w:val="20"/>
-          <w:szCs w:val="20"/>
-          <w:lang w:val="en-US" w:eastAsia="ru-RU"/>
-        </w:rPr>
-        <w:t xml:space="preserve"> you're testing your title</w:t>
+        <w:t>split testing you're testing your title</w:t>
       </w:r>
       <w:r>
         <w:rPr>
@@ -6775,29 +6743,7 @@
           <w:szCs w:val="20"/>
           <w:lang w:val="en-US" w:eastAsia="ru-RU"/>
         </w:rPr>
-        <w:t xml:space="preserve">the founder of many </w:t>
-      </w:r>
-      <w:proofErr w:type="gramStart"/>
-      <w:r>
-        <w:rPr>
-          <w:rFonts w:ascii="Arial" w:eastAsia="Times New Roman" w:hAnsi="Arial" w:cs="Arial"/>
-          <w:color w:val="000000"/>
-          <w:sz w:val="20"/>
-          <w:szCs w:val="20"/>
-          <w:lang w:val="en-US" w:eastAsia="ru-RU"/>
-        </w:rPr>
-        <w:t>chat</w:t>
-      </w:r>
-      <w:proofErr w:type="gramEnd"/>
-      <w:r>
-        <w:rPr>
-          <w:rFonts w:ascii="Arial" w:eastAsia="Times New Roman" w:hAnsi="Arial" w:cs="Arial"/>
-          <w:color w:val="000000"/>
-          <w:sz w:val="20"/>
-          <w:szCs w:val="20"/>
-          <w:lang w:val="en-US" w:eastAsia="ru-RU"/>
-        </w:rPr>
-        <w:t xml:space="preserve"> and we did kind</w:t>
+        <w:t>the founder of many chat and we did kind</w:t>
       </w:r>
       <w:r>
         <w:rPr>
@@ -7127,29 +7073,7 @@
           <w:szCs w:val="20"/>
           <w:lang w:val="en-US" w:eastAsia="ru-RU"/>
         </w:rPr>
-        <w:t xml:space="preserve">of people out </w:t>
-      </w:r>
-      <w:proofErr w:type="gramStart"/>
-      <w:r>
-        <w:rPr>
-          <w:rFonts w:ascii="Arial" w:eastAsia="Times New Roman" w:hAnsi="Arial" w:cs="Arial"/>
-          <w:color w:val="000000"/>
-          <w:sz w:val="20"/>
-          <w:szCs w:val="20"/>
-          <w:lang w:val="en-US" w:eastAsia="ru-RU"/>
-        </w:rPr>
-        <w:t>there</w:t>
-      </w:r>
-      <w:proofErr w:type="gramEnd"/>
-      <w:r>
-        <w:rPr>
-          <w:rFonts w:ascii="Arial" w:eastAsia="Times New Roman" w:hAnsi="Arial" w:cs="Arial"/>
-          <w:color w:val="000000"/>
-          <w:sz w:val="20"/>
-          <w:szCs w:val="20"/>
-          <w:lang w:val="en-US" w:eastAsia="ru-RU"/>
-        </w:rPr>
-        <w:t xml:space="preserve"> they'll say hey text</w:t>
+        <w:t>of people out there they'll say hey text</w:t>
       </w:r>
       <w:r>
         <w:rPr>
@@ -7511,20 +7435,8 @@
           <w:szCs w:val="20"/>
           <w:lang w:val="en-US" w:eastAsia="ru-RU"/>
         </w:rPr>
-        <w:t xml:space="preserve">nd </w:t>
-      </w:r>
-      <w:proofErr w:type="gramStart"/>
-      <w:r>
-        <w:rPr>
-          <w:rFonts w:ascii="Arial" w:eastAsia="Times New Roman" w:hAnsi="Arial" w:cs="Arial"/>
-          <w:color w:val="000000"/>
-          <w:sz w:val="20"/>
-          <w:szCs w:val="20"/>
-          <w:lang w:val="en-US" w:eastAsia="ru-RU"/>
-        </w:rPr>
-        <w:t>so</w:t>
-      </w:r>
-      <w:proofErr w:type="gramEnd"/>
+        <w:t>nd so</w:t>
+      </w:r>
       <w:r>
         <w:rPr>
           <w:rFonts w:ascii="Arial" w:eastAsia="Times New Roman" w:hAnsi="Arial" w:cs="Arial"/>
@@ -7877,29 +7789,7 @@
           <w:szCs w:val="20"/>
           <w:lang w:val="en-US" w:eastAsia="ru-RU"/>
         </w:rPr>
-        <w:t xml:space="preserve">it might be closer to </w:t>
-      </w:r>
-      <w:proofErr w:type="gramStart"/>
-      <w:r>
-        <w:rPr>
-          <w:rFonts w:ascii="Arial" w:eastAsia="Times New Roman" w:hAnsi="Arial" w:cs="Arial"/>
-          <w:color w:val="000000"/>
-          <w:sz w:val="20"/>
-          <w:szCs w:val="20"/>
-          <w:lang w:val="en-US" w:eastAsia="ru-RU"/>
-        </w:rPr>
-        <w:t>twenty one</w:t>
-      </w:r>
-      <w:proofErr w:type="gramEnd"/>
-      <w:r>
-        <w:rPr>
-          <w:rFonts w:ascii="Arial" w:eastAsia="Times New Roman" w:hAnsi="Arial" w:cs="Arial"/>
-          <w:color w:val="000000"/>
-          <w:sz w:val="20"/>
-          <w:szCs w:val="20"/>
-          <w:lang w:val="en-US" w:eastAsia="ru-RU"/>
-        </w:rPr>
-        <w:t xml:space="preserve"> actions</w:t>
+        <w:t>it might be closer to twenty one actions</w:t>
       </w:r>
       <w:r>
         <w:rPr>
@@ -8079,27 +7969,7 @@
           <w:szCs w:val="20"/>
           <w:lang w:val="en-US" w:eastAsia="ru-RU"/>
         </w:rPr>
-        <w:t xml:space="preserve"> my take on it you know</w:t>
-      </w:r>
-      <w:r>
-        <w:rPr>
-          <w:rFonts w:ascii="Arial" w:eastAsia="Times New Roman" w:hAnsi="Arial" w:cs="Arial"/>
-          <w:color w:val="000000"/>
-          <w:sz w:val="20"/>
-          <w:szCs w:val="20"/>
-          <w:lang w:val="en-US" w:eastAsia="ru-RU"/>
-        </w:rPr>
-        <w:t xml:space="preserve"> </w:t>
-      </w:r>
-      <w:r>
-        <w:rPr>
-          <w:rFonts w:ascii="Arial" w:eastAsia="Times New Roman" w:hAnsi="Arial" w:cs="Arial"/>
-          <w:color w:val="000000"/>
-          <w:sz w:val="20"/>
-          <w:szCs w:val="20"/>
-          <w:lang w:val="en-US" w:eastAsia="ru-RU"/>
-        </w:rPr>
-        <w:t>we talked about SEO getting tougher</w:t>
+        <w:t xml:space="preserve"> my take on it we talked about SEO getting tougher</w:t>
       </w:r>
       <w:r>
         <w:rPr>
@@ -8691,29 +8561,7 @@
           <w:szCs w:val="20"/>
           <w:lang w:val="en-US" w:eastAsia="ru-RU"/>
         </w:rPr>
-        <w:t xml:space="preserve">other </w:t>
-      </w:r>
-      <w:proofErr w:type="gramStart"/>
-      <w:r>
-        <w:rPr>
-          <w:rFonts w:ascii="Arial" w:eastAsia="Times New Roman" w:hAnsi="Arial" w:cs="Arial"/>
-          <w:color w:val="000000"/>
-          <w:sz w:val="20"/>
-          <w:szCs w:val="20"/>
-          <w:lang w:val="en-US" w:eastAsia="ru-RU"/>
-        </w:rPr>
-        <w:t>day</w:t>
-      </w:r>
-      <w:proofErr w:type="gramEnd"/>
-      <w:r>
-        <w:rPr>
-          <w:rFonts w:ascii="Arial" w:eastAsia="Times New Roman" w:hAnsi="Arial" w:cs="Arial"/>
-          <w:color w:val="000000"/>
-          <w:sz w:val="20"/>
-          <w:szCs w:val="20"/>
-          <w:lang w:val="en-US" w:eastAsia="ru-RU"/>
-        </w:rPr>
-        <w:t xml:space="preserve"> I posted something to Twitter</w:t>
+        <w:t>other day I posted something to Twitter</w:t>
       </w:r>
       <w:r>
         <w:rPr>

</xml_diff>